<commit_message>
Update SDD - Gestione dei dati persisteni.docx
Aggiunta delle tabello delle entità, mancano le tabelle delle relazioni e la spiegazione dei vincoli nelle tabelle
</commit_message>
<xml_diff>
--- a/InternalWorkProduct/SDD - Gestione dei dati persisteni.docx
+++ b/InternalWorkProduct/SDD - Gestione dei dati persisteni.docx
@@ -17,15 +17,7 @@
       </w:r>
       <w:proofErr w:type="spellEnd"/>
       <w:r>
-        <w:t xml:space="preserve"> di tipo relazionale, in quanto, oltre allo spazio di archiviazione richiesto, i database consentono di ottenere un veloce tempo di risposta (</w:t>
-      </w:r>
-      <w:proofErr w:type="spellStart"/>
-      <w:r>
-        <w:t>query</w:t>
-      </w:r>
-      <w:proofErr w:type="spellEnd"/>
-      <w:r>
-        <w:t xml:space="preserve"> di ricerca), garantendo una gestione multiutente (multiutente) ed una gestione tramite DBMS.</w:t>
+        <w:t xml:space="preserve"> di tipo relazionale, in quanto, oltre allo spazio di archiviazione richiesto, i database consentono di ottenere un veloce tempo di risposta (query di ricerca), garantendo una gestione multiutente (multiutente) ed una gestione tramite DBMS.</w:t>
       </w:r>
       <w:r>
         <w:br/>
@@ -244,11 +236,11 @@
       </w:r>
       <w:proofErr w:type="spellStart"/>
       <w:r>
-        <w:t>Entity</w:t>
+        <w:t>Entity-Relationship</w:t>
       </w:r>
       <w:proofErr w:type="spellEnd"/>
       <w:r>
-        <w:t xml:space="preserve">-Relationship </w:t>
+        <w:t xml:space="preserve"> </w:t>
       </w:r>
       <w:r>
         <w:rPr>
@@ -307,19 +299,345 @@
         <w:t xml:space="preserve"> </w:t>
       </w:r>
     </w:p>
+    <w:p>
+      <w:r>
+        <w:br w:type="page"/>
+      </w:r>
+    </w:p>
+    <w:tbl>
+      <w:tblPr>
+        <w:tblStyle w:val="Grigliatabella"/>
+        <w:tblW w:w="0" w:type="auto"/>
+        <w:tblLook w:val="04A0" w:firstRow="1" w:lastRow="0" w:firstColumn="1" w:lastColumn="0" w:noHBand="0" w:noVBand="1"/>
+      </w:tblPr>
+      <w:tblGrid>
+        <w:gridCol w:w="4814"/>
+        <w:gridCol w:w="4814"/>
+      </w:tblGrid>
+      <w:tr>
+        <w:tc>
+          <w:tcPr>
+            <w:tcW w:w="9628" w:type="dxa"/>
+            <w:gridSpan w:val="2"/>
+          </w:tcPr>
+          <w:p>
+            <w:proofErr w:type="spellStart"/>
+            <w:r>
+              <w:lastRenderedPageBreak/>
+              <w:t>UtenteRegistrato</w:t>
+            </w:r>
+            <w:proofErr w:type="spellEnd"/>
+          </w:p>
+        </w:tc>
+      </w:tr>
+      <w:tr>
+        <w:tc>
+          <w:tcPr>
+            <w:tcW w:w="4814" w:type="dxa"/>
+          </w:tcPr>
+          <w:p>
+            <w:pPr>
+              <w:rPr>
+                <w:b/>
+              </w:rPr>
+            </w:pPr>
+            <w:r>
+              <w:rPr>
+                <w:b/>
+              </w:rPr>
+              <w:t>Campo</w:t>
+            </w:r>
+          </w:p>
+        </w:tc>
+        <w:tc>
+          <w:tcPr>
+            <w:tcW w:w="4814" w:type="dxa"/>
+          </w:tcPr>
+          <w:p>
+            <w:pPr>
+              <w:rPr>
+                <w:b/>
+              </w:rPr>
+            </w:pPr>
+            <w:r>
+              <w:rPr>
+                <w:b/>
+              </w:rPr>
+              <w:t>Vincoli</w:t>
+            </w:r>
+          </w:p>
+        </w:tc>
+      </w:tr>
+      <w:tr>
+        <w:tc>
+          <w:tcPr>
+            <w:tcW w:w="4814" w:type="dxa"/>
+          </w:tcPr>
+          <w:p>
+            <w:r>
+              <w:t>Username</w:t>
+            </w:r>
+          </w:p>
+        </w:tc>
+        <w:tc>
+          <w:tcPr>
+            <w:tcW w:w="4814" w:type="dxa"/>
+          </w:tcPr>
+          <w:p>
+            <w:r>
+              <w:t xml:space="preserve">Lunghezza massima: 30 caratteri, </w:t>
+            </w:r>
+            <w:proofErr w:type="spellStart"/>
+            <w:r>
+              <w:t>unique</w:t>
+            </w:r>
+            <w:proofErr w:type="spellEnd"/>
+          </w:p>
+          <w:p>
+            <w:r>
+              <w:t>Chiave primaria</w:t>
+            </w:r>
+          </w:p>
+        </w:tc>
+      </w:tr>
+      <w:tr>
+        <w:tc>
+          <w:tcPr>
+            <w:tcW w:w="4814" w:type="dxa"/>
+          </w:tcPr>
+          <w:p>
+            <w:r>
+              <w:t>Password</w:t>
+            </w:r>
+          </w:p>
+        </w:tc>
+        <w:tc>
+          <w:tcPr>
+            <w:tcW w:w="4814" w:type="dxa"/>
+          </w:tcPr>
+          <w:p>
+            <w:r>
+              <w:t xml:space="preserve">Lunghezza massima: 30 caratteri, </w:t>
+            </w:r>
+            <w:proofErr w:type="spellStart"/>
+            <w:r>
+              <w:t>not</w:t>
+            </w:r>
+            <w:proofErr w:type="spellEnd"/>
+            <w:r>
+              <w:t xml:space="preserve"> </w:t>
+            </w:r>
+            <w:proofErr w:type="spellStart"/>
+            <w:r>
+              <w:t>null</w:t>
+            </w:r>
+            <w:proofErr w:type="spellEnd"/>
+          </w:p>
+        </w:tc>
+      </w:tr>
+      <w:tr>
+        <w:tc>
+          <w:tcPr>
+            <w:tcW w:w="4814" w:type="dxa"/>
+          </w:tcPr>
+          <w:p>
+            <w:r>
+              <w:t>E-Mail</w:t>
+            </w:r>
+          </w:p>
+        </w:tc>
+        <w:tc>
+          <w:tcPr>
+            <w:tcW w:w="4814" w:type="dxa"/>
+          </w:tcPr>
+          <w:p>
+            <w:r>
+              <w:t xml:space="preserve">Lunghezza massima: 30 caratteri, </w:t>
+            </w:r>
+            <w:proofErr w:type="spellStart"/>
+            <w:r>
+              <w:t>not</w:t>
+            </w:r>
+            <w:proofErr w:type="spellEnd"/>
+            <w:r>
+              <w:t xml:space="preserve"> </w:t>
+            </w:r>
+            <w:proofErr w:type="spellStart"/>
+            <w:r>
+              <w:t>null</w:t>
+            </w:r>
+            <w:proofErr w:type="spellEnd"/>
+          </w:p>
+        </w:tc>
+      </w:tr>
+      <w:tr>
+        <w:tc>
+          <w:tcPr>
+            <w:tcW w:w="4814" w:type="dxa"/>
+          </w:tcPr>
+          <w:p>
+            <w:r>
+              <w:t>Nome</w:t>
+            </w:r>
+          </w:p>
+        </w:tc>
+        <w:tc>
+          <w:tcPr>
+            <w:tcW w:w="4814" w:type="dxa"/>
+          </w:tcPr>
+          <w:p>
+            <w:proofErr w:type="spellStart"/>
+            <w:r>
+              <w:t>not</w:t>
+            </w:r>
+            <w:proofErr w:type="spellEnd"/>
+            <w:r>
+              <w:t xml:space="preserve"> </w:t>
+            </w:r>
+            <w:proofErr w:type="spellStart"/>
+            <w:r>
+              <w:t>null</w:t>
+            </w:r>
+            <w:proofErr w:type="spellEnd"/>
+          </w:p>
+        </w:tc>
+      </w:tr>
+      <w:tr>
+        <w:tc>
+          <w:tcPr>
+            <w:tcW w:w="4814" w:type="dxa"/>
+          </w:tcPr>
+          <w:p>
+            <w:r>
+              <w:t>Cognome</w:t>
+            </w:r>
+          </w:p>
+        </w:tc>
+        <w:tc>
+          <w:tcPr>
+            <w:tcW w:w="4814" w:type="dxa"/>
+          </w:tcPr>
+          <w:p>
+            <w:proofErr w:type="spellStart"/>
+            <w:r>
+              <w:t>not</w:t>
+            </w:r>
+            <w:proofErr w:type="spellEnd"/>
+            <w:r>
+              <w:t xml:space="preserve"> </w:t>
+            </w:r>
+            <w:proofErr w:type="spellStart"/>
+            <w:r>
+              <w:t>null</w:t>
+            </w:r>
+            <w:proofErr w:type="spellEnd"/>
+          </w:p>
+        </w:tc>
+      </w:tr>
+    </w:tbl>
     <w:p/>
-    <w:p>
-      <w:pPr>
-        <w:tabs>
-          <w:tab w:val="left" w:pos="977"/>
-        </w:tabs>
-      </w:pPr>
-      <w:r>
-        <w:tab/>
-      </w:r>
-      <w:bookmarkStart w:id="0" w:name="_GoBack"/>
+    <w:tbl>
+      <w:tblPr>
+        <w:tblStyle w:val="Grigliatabella"/>
+        <w:tblW w:w="0" w:type="auto"/>
+        <w:tblLook w:val="04A0" w:firstRow="1" w:lastRow="0" w:firstColumn="1" w:lastColumn="0" w:noHBand="0" w:noVBand="1"/>
+      </w:tblPr>
+      <w:tblGrid>
+        <w:gridCol w:w="4814"/>
+        <w:gridCol w:w="4814"/>
+      </w:tblGrid>
+      <w:tr>
+        <w:tc>
+          <w:tcPr>
+            <w:tcW w:w="9628" w:type="dxa"/>
+            <w:gridSpan w:val="2"/>
+          </w:tcPr>
+          <w:p>
+            <w:bookmarkStart w:id="0" w:name="_Hlk534729211"/>
+            <w:r>
+              <w:t>Utente</w:t>
+            </w:r>
+            <w:r>
+              <w:t>Giocatore</w:t>
+            </w:r>
+          </w:p>
+        </w:tc>
+      </w:tr>
+      <w:tr>
+        <w:tc>
+          <w:tcPr>
+            <w:tcW w:w="4814" w:type="dxa"/>
+          </w:tcPr>
+          <w:p>
+            <w:pPr>
+              <w:rPr>
+                <w:b/>
+              </w:rPr>
+            </w:pPr>
+            <w:r>
+              <w:rPr>
+                <w:b/>
+              </w:rPr>
+              <w:t>Campo</w:t>
+            </w:r>
+          </w:p>
+        </w:tc>
+        <w:tc>
+          <w:tcPr>
+            <w:tcW w:w="4814" w:type="dxa"/>
+          </w:tcPr>
+          <w:p>
+            <w:pPr>
+              <w:rPr>
+                <w:b/>
+              </w:rPr>
+            </w:pPr>
+            <w:r>
+              <w:rPr>
+                <w:b/>
+              </w:rPr>
+              <w:t>Vincoli</w:t>
+            </w:r>
+          </w:p>
+        </w:tc>
+      </w:tr>
+      <w:tr>
+        <w:tc>
+          <w:tcPr>
+            <w:tcW w:w="4814" w:type="dxa"/>
+          </w:tcPr>
+          <w:p>
+            <w:r>
+              <w:t>Ruolo</w:t>
+            </w:r>
+          </w:p>
+        </w:tc>
+        <w:tc>
+          <w:tcPr>
+            <w:tcW w:w="4814" w:type="dxa"/>
+          </w:tcPr>
+          <w:p>
+            <w:proofErr w:type="spellStart"/>
+            <w:r>
+              <w:t>not</w:t>
+            </w:r>
+            <w:proofErr w:type="spellEnd"/>
+            <w:r>
+              <w:t xml:space="preserve"> </w:t>
+            </w:r>
+            <w:proofErr w:type="spellStart"/>
+            <w:r>
+              <w:t>null</w:t>
+            </w:r>
+            <w:proofErr w:type="spellEnd"/>
+            <w:r>
+              <w:t>, chiave primaria</w:t>
+            </w:r>
+          </w:p>
+        </w:tc>
+      </w:tr>
       <w:bookmarkEnd w:id="0"/>
-    </w:p>
+    </w:tbl>
     <w:p>
       <w:pPr>
         <w:tabs>
@@ -327,6 +645,364 @@
         </w:tabs>
       </w:pPr>
     </w:p>
+    <w:tbl>
+      <w:tblPr>
+        <w:tblStyle w:val="Grigliatabella"/>
+        <w:tblW w:w="0" w:type="auto"/>
+        <w:tblLook w:val="04A0" w:firstRow="1" w:lastRow="0" w:firstColumn="1" w:lastColumn="0" w:noHBand="0" w:noVBand="1"/>
+      </w:tblPr>
+      <w:tblGrid>
+        <w:gridCol w:w="4814"/>
+        <w:gridCol w:w="4814"/>
+      </w:tblGrid>
+      <w:tr>
+        <w:tc>
+          <w:tcPr>
+            <w:tcW w:w="9628" w:type="dxa"/>
+            <w:gridSpan w:val="2"/>
+          </w:tcPr>
+          <w:p>
+            <w:r>
+              <w:t>Utente</w:t>
+            </w:r>
+            <w:r>
+              <w:t>Moderatore</w:t>
+            </w:r>
+          </w:p>
+        </w:tc>
+      </w:tr>
+      <w:tr>
+        <w:tc>
+          <w:tcPr>
+            <w:tcW w:w="4814" w:type="dxa"/>
+          </w:tcPr>
+          <w:p>
+            <w:pPr>
+              <w:rPr>
+                <w:b/>
+              </w:rPr>
+            </w:pPr>
+            <w:r>
+              <w:rPr>
+                <w:b/>
+              </w:rPr>
+              <w:t>Campo</w:t>
+            </w:r>
+          </w:p>
+        </w:tc>
+        <w:tc>
+          <w:tcPr>
+            <w:tcW w:w="4814" w:type="dxa"/>
+          </w:tcPr>
+          <w:p>
+            <w:pPr>
+              <w:rPr>
+                <w:b/>
+              </w:rPr>
+            </w:pPr>
+            <w:r>
+              <w:rPr>
+                <w:b/>
+              </w:rPr>
+              <w:t>Vincoli</w:t>
+            </w:r>
+          </w:p>
+        </w:tc>
+      </w:tr>
+      <w:tr>
+        <w:tc>
+          <w:tcPr>
+            <w:tcW w:w="4814" w:type="dxa"/>
+          </w:tcPr>
+          <w:p>
+            <w:r>
+              <w:t>Ruolo</w:t>
+            </w:r>
+          </w:p>
+        </w:tc>
+        <w:tc>
+          <w:tcPr>
+            <w:tcW w:w="4814" w:type="dxa"/>
+          </w:tcPr>
+          <w:p>
+            <w:proofErr w:type="spellStart"/>
+            <w:r>
+              <w:t>not</w:t>
+            </w:r>
+            <w:proofErr w:type="spellEnd"/>
+            <w:r>
+              <w:t xml:space="preserve"> </w:t>
+            </w:r>
+            <w:proofErr w:type="spellStart"/>
+            <w:r>
+              <w:t>null</w:t>
+            </w:r>
+            <w:proofErr w:type="spellEnd"/>
+            <w:r>
+              <w:t>, chiave primaria</w:t>
+            </w:r>
+          </w:p>
+        </w:tc>
+      </w:tr>
+    </w:tbl>
+    <w:p>
+      <w:pPr>
+        <w:tabs>
+          <w:tab w:val="left" w:pos="977"/>
+        </w:tabs>
+      </w:pPr>
+      <w:r>
+        <w:tab/>
+      </w:r>
+    </w:p>
+    <w:tbl>
+      <w:tblPr>
+        <w:tblStyle w:val="Grigliatabella"/>
+        <w:tblW w:w="0" w:type="auto"/>
+        <w:tblLook w:val="04A0" w:firstRow="1" w:lastRow="0" w:firstColumn="1" w:lastColumn="0" w:noHBand="0" w:noVBand="1"/>
+      </w:tblPr>
+      <w:tblGrid>
+        <w:gridCol w:w="4814"/>
+        <w:gridCol w:w="4814"/>
+      </w:tblGrid>
+      <w:tr>
+        <w:tc>
+          <w:tcPr>
+            <w:tcW w:w="9628" w:type="dxa"/>
+            <w:gridSpan w:val="2"/>
+          </w:tcPr>
+          <w:p>
+            <w:r>
+              <w:t>Personaggio</w:t>
+            </w:r>
+          </w:p>
+        </w:tc>
+      </w:tr>
+      <w:tr>
+        <w:tc>
+          <w:tcPr>
+            <w:tcW w:w="4814" w:type="dxa"/>
+          </w:tcPr>
+          <w:p>
+            <w:pPr>
+              <w:rPr>
+                <w:b/>
+              </w:rPr>
+            </w:pPr>
+            <w:r>
+              <w:rPr>
+                <w:b/>
+              </w:rPr>
+              <w:t>Campo</w:t>
+            </w:r>
+          </w:p>
+        </w:tc>
+        <w:tc>
+          <w:tcPr>
+            <w:tcW w:w="4814" w:type="dxa"/>
+          </w:tcPr>
+          <w:p>
+            <w:pPr>
+              <w:rPr>
+                <w:b/>
+              </w:rPr>
+            </w:pPr>
+            <w:r>
+              <w:rPr>
+                <w:b/>
+              </w:rPr>
+              <w:t>Vincoli</w:t>
+            </w:r>
+          </w:p>
+        </w:tc>
+      </w:tr>
+      <w:tr>
+        <w:tc>
+          <w:tcPr>
+            <w:tcW w:w="4814" w:type="dxa"/>
+          </w:tcPr>
+          <w:p>
+            <w:r>
+              <w:t>Generalità</w:t>
+            </w:r>
+          </w:p>
+        </w:tc>
+        <w:tc>
+          <w:tcPr>
+            <w:tcW w:w="4814" w:type="dxa"/>
+          </w:tcPr>
+          <w:p>
+            <w:r>
+              <w:t xml:space="preserve">Lunghezza massima: 30 caratteri, </w:t>
+            </w:r>
+            <w:proofErr w:type="spellStart"/>
+            <w:r>
+              <w:t>unique</w:t>
+            </w:r>
+            <w:proofErr w:type="spellEnd"/>
+          </w:p>
+          <w:p>
+            <w:r>
+              <w:t>Chiave primaria</w:t>
+            </w:r>
+          </w:p>
+        </w:tc>
+      </w:tr>
+      <w:tr>
+        <w:tc>
+          <w:tcPr>
+            <w:tcW w:w="4814" w:type="dxa"/>
+          </w:tcPr>
+          <w:p>
+            <w:proofErr w:type="spellStart"/>
+            <w:r>
+              <w:t>Tarocco_dominante</w:t>
+            </w:r>
+            <w:proofErr w:type="spellEnd"/>
+          </w:p>
+        </w:tc>
+        <w:tc>
+          <w:tcPr>
+            <w:tcW w:w="4814" w:type="dxa"/>
+          </w:tcPr>
+          <w:p>
+            <w:r>
+              <w:t xml:space="preserve">Lunghezza massima: 30 caratteri, </w:t>
+            </w:r>
+            <w:proofErr w:type="spellStart"/>
+            <w:r>
+              <w:t>not</w:t>
+            </w:r>
+            <w:proofErr w:type="spellEnd"/>
+            <w:r>
+              <w:t xml:space="preserve"> </w:t>
+            </w:r>
+            <w:proofErr w:type="spellStart"/>
+            <w:r>
+              <w:t>null</w:t>
+            </w:r>
+            <w:proofErr w:type="spellEnd"/>
+          </w:p>
+        </w:tc>
+      </w:tr>
+      <w:tr>
+        <w:tc>
+          <w:tcPr>
+            <w:tcW w:w="4814" w:type="dxa"/>
+          </w:tcPr>
+          <w:p>
+            <w:r>
+              <w:t>Caratteristiche</w:t>
+            </w:r>
+          </w:p>
+        </w:tc>
+        <w:tc>
+          <w:tcPr>
+            <w:tcW w:w="4814" w:type="dxa"/>
+          </w:tcPr>
+          <w:p>
+            <w:r>
+              <w:t xml:space="preserve">Lunghezza massima: 30 caratteri, </w:t>
+            </w:r>
+            <w:proofErr w:type="spellStart"/>
+            <w:r>
+              <w:t>not</w:t>
+            </w:r>
+            <w:proofErr w:type="spellEnd"/>
+            <w:r>
+              <w:t xml:space="preserve"> </w:t>
+            </w:r>
+            <w:proofErr w:type="spellStart"/>
+            <w:r>
+              <w:t>null</w:t>
+            </w:r>
+            <w:proofErr w:type="spellEnd"/>
+          </w:p>
+        </w:tc>
+      </w:tr>
+      <w:tr>
+        <w:tc>
+          <w:tcPr>
+            <w:tcW w:w="4814" w:type="dxa"/>
+          </w:tcPr>
+          <w:p>
+            <w:r>
+              <w:t>Abilità</w:t>
+            </w:r>
+          </w:p>
+        </w:tc>
+        <w:tc>
+          <w:tcPr>
+            <w:tcW w:w="4814" w:type="dxa"/>
+          </w:tcPr>
+          <w:p>
+            <w:proofErr w:type="spellStart"/>
+            <w:r>
+              <w:t>not</w:t>
+            </w:r>
+            <w:proofErr w:type="spellEnd"/>
+            <w:r>
+              <w:t xml:space="preserve"> </w:t>
+            </w:r>
+            <w:proofErr w:type="spellStart"/>
+            <w:r>
+              <w:t>null</w:t>
+            </w:r>
+            <w:proofErr w:type="spellEnd"/>
+          </w:p>
+        </w:tc>
+      </w:tr>
+      <w:tr>
+        <w:tc>
+          <w:tcPr>
+            <w:tcW w:w="4814" w:type="dxa"/>
+          </w:tcPr>
+          <w:p>
+            <w:r>
+              <w:t>Risoluzione</w:t>
+            </w:r>
+          </w:p>
+        </w:tc>
+        <w:tc>
+          <w:tcPr>
+            <w:tcW w:w="4814" w:type="dxa"/>
+          </w:tcPr>
+          <w:p>
+            <w:proofErr w:type="spellStart"/>
+            <w:r>
+              <w:t>not</w:t>
+            </w:r>
+            <w:proofErr w:type="spellEnd"/>
+            <w:r>
+              <w:t xml:space="preserve"> </w:t>
+            </w:r>
+            <w:proofErr w:type="spellStart"/>
+            <w:r>
+              <w:t>null</w:t>
+            </w:r>
+            <w:proofErr w:type="spellEnd"/>
+          </w:p>
+        </w:tc>
+      </w:tr>
+      <w:tr>
+        <w:tc>
+          <w:tcPr>
+            <w:tcW w:w="4814" w:type="dxa"/>
+          </w:tcPr>
+          <w:p>
+            <w:r>
+              <w:t>Ferite</w:t>
+            </w:r>
+          </w:p>
+        </w:tc>
+        <w:tc>
+          <w:tcPr>
+            <w:tcW w:w="4814" w:type="dxa"/>
+          </w:tcPr>
+          <w:p/>
+        </w:tc>
+      </w:tr>
+    </w:tbl>
     <w:p>
       <w:pPr>
         <w:tabs>
@@ -334,8 +1010,1006 @@
         </w:tabs>
       </w:pPr>
     </w:p>
+    <w:tbl>
+      <w:tblPr>
+        <w:tblStyle w:val="Grigliatabella"/>
+        <w:tblW w:w="0" w:type="auto"/>
+        <w:tblLook w:val="04A0" w:firstRow="1" w:lastRow="0" w:firstColumn="1" w:lastColumn="0" w:noHBand="0" w:noVBand="1"/>
+      </w:tblPr>
+      <w:tblGrid>
+        <w:gridCol w:w="4814"/>
+        <w:gridCol w:w="4814"/>
+      </w:tblGrid>
+      <w:tr>
+        <w:tc>
+          <w:tcPr>
+            <w:tcW w:w="9628" w:type="dxa"/>
+            <w:gridSpan w:val="2"/>
+          </w:tcPr>
+          <w:p>
+            <w:r>
+              <w:t>Oggetti</w:t>
+            </w:r>
+          </w:p>
+        </w:tc>
+      </w:tr>
+      <w:tr>
+        <w:tc>
+          <w:tcPr>
+            <w:tcW w:w="4814" w:type="dxa"/>
+          </w:tcPr>
+          <w:p>
+            <w:pPr>
+              <w:rPr>
+                <w:b/>
+              </w:rPr>
+            </w:pPr>
+            <w:r>
+              <w:rPr>
+                <w:b/>
+              </w:rPr>
+              <w:t>Campo</w:t>
+            </w:r>
+          </w:p>
+        </w:tc>
+        <w:tc>
+          <w:tcPr>
+            <w:tcW w:w="4814" w:type="dxa"/>
+          </w:tcPr>
+          <w:p>
+            <w:pPr>
+              <w:rPr>
+                <w:b/>
+              </w:rPr>
+            </w:pPr>
+            <w:r>
+              <w:rPr>
+                <w:b/>
+              </w:rPr>
+              <w:t>Vincoli</w:t>
+            </w:r>
+          </w:p>
+        </w:tc>
+      </w:tr>
+      <w:tr>
+        <w:tc>
+          <w:tcPr>
+            <w:tcW w:w="4814" w:type="dxa"/>
+          </w:tcPr>
+          <w:p>
+            <w:r>
+              <w:t>Nome</w:t>
+            </w:r>
+          </w:p>
+        </w:tc>
+        <w:tc>
+          <w:tcPr>
+            <w:tcW w:w="4814" w:type="dxa"/>
+          </w:tcPr>
+          <w:p>
+            <w:r>
+              <w:t xml:space="preserve">Lunghezza massima: 30 caratteri, </w:t>
+            </w:r>
+            <w:proofErr w:type="spellStart"/>
+            <w:r>
+              <w:t>unique</w:t>
+            </w:r>
+            <w:proofErr w:type="spellEnd"/>
+          </w:p>
+          <w:p>
+            <w:r>
+              <w:t>Chiave primaria</w:t>
+            </w:r>
+          </w:p>
+        </w:tc>
+      </w:tr>
+      <w:tr>
+        <w:tc>
+          <w:tcPr>
+            <w:tcW w:w="4814" w:type="dxa"/>
+          </w:tcPr>
+          <w:p>
+            <w:r>
+              <w:t>Peso</w:t>
+            </w:r>
+          </w:p>
+        </w:tc>
+        <w:tc>
+          <w:tcPr>
+            <w:tcW w:w="4814" w:type="dxa"/>
+          </w:tcPr>
+          <w:p>
+            <w:r>
+              <w:t xml:space="preserve">Lunghezza massima: 30 caratteri, </w:t>
+            </w:r>
+            <w:proofErr w:type="spellStart"/>
+            <w:r>
+              <w:t>not</w:t>
+            </w:r>
+            <w:proofErr w:type="spellEnd"/>
+            <w:r>
+              <w:t xml:space="preserve"> </w:t>
+            </w:r>
+            <w:proofErr w:type="spellStart"/>
+            <w:r>
+              <w:t>null</w:t>
+            </w:r>
+            <w:proofErr w:type="spellEnd"/>
+          </w:p>
+        </w:tc>
+      </w:tr>
+      <w:tr>
+        <w:tc>
+          <w:tcPr>
+            <w:tcW w:w="4814" w:type="dxa"/>
+          </w:tcPr>
+          <w:p>
+            <w:r>
+              <w:t>Costo</w:t>
+            </w:r>
+          </w:p>
+        </w:tc>
+        <w:tc>
+          <w:tcPr>
+            <w:tcW w:w="4814" w:type="dxa"/>
+          </w:tcPr>
+          <w:p>
+            <w:r>
+              <w:t xml:space="preserve">Lunghezza massima: 30 caratteri, </w:t>
+            </w:r>
+            <w:proofErr w:type="spellStart"/>
+            <w:r>
+              <w:t>not</w:t>
+            </w:r>
+            <w:proofErr w:type="spellEnd"/>
+            <w:r>
+              <w:t xml:space="preserve"> </w:t>
+            </w:r>
+            <w:proofErr w:type="spellStart"/>
+            <w:r>
+              <w:t>null</w:t>
+            </w:r>
+            <w:proofErr w:type="spellEnd"/>
+          </w:p>
+        </w:tc>
+      </w:tr>
+    </w:tbl>
+    <w:p>
+      <w:pPr>
+        <w:tabs>
+          <w:tab w:val="left" w:pos="977"/>
+        </w:tabs>
+      </w:pPr>
+    </w:p>
+    <w:tbl>
+      <w:tblPr>
+        <w:tblStyle w:val="Grigliatabella"/>
+        <w:tblW w:w="0" w:type="auto"/>
+        <w:tblLook w:val="04A0" w:firstRow="1" w:lastRow="0" w:firstColumn="1" w:lastColumn="0" w:noHBand="0" w:noVBand="1"/>
+      </w:tblPr>
+      <w:tblGrid>
+        <w:gridCol w:w="4814"/>
+        <w:gridCol w:w="4814"/>
+      </w:tblGrid>
+      <w:tr>
+        <w:tc>
+          <w:tcPr>
+            <w:tcW w:w="9628" w:type="dxa"/>
+            <w:gridSpan w:val="2"/>
+          </w:tcPr>
+          <w:p>
+            <w:r>
+              <w:t>Storia</w:t>
+            </w:r>
+          </w:p>
+        </w:tc>
+      </w:tr>
+      <w:tr>
+        <w:tc>
+          <w:tcPr>
+            <w:tcW w:w="4814" w:type="dxa"/>
+          </w:tcPr>
+          <w:p>
+            <w:pPr>
+              <w:rPr>
+                <w:b/>
+              </w:rPr>
+            </w:pPr>
+            <w:r>
+              <w:rPr>
+                <w:b/>
+              </w:rPr>
+              <w:t>Campo</w:t>
+            </w:r>
+          </w:p>
+        </w:tc>
+        <w:tc>
+          <w:tcPr>
+            <w:tcW w:w="4814" w:type="dxa"/>
+          </w:tcPr>
+          <w:p>
+            <w:pPr>
+              <w:rPr>
+                <w:b/>
+              </w:rPr>
+            </w:pPr>
+            <w:r>
+              <w:rPr>
+                <w:b/>
+              </w:rPr>
+              <w:t>Vincoli</w:t>
+            </w:r>
+          </w:p>
+        </w:tc>
+      </w:tr>
+      <w:tr>
+        <w:tc>
+          <w:tcPr>
+            <w:tcW w:w="4814" w:type="dxa"/>
+          </w:tcPr>
+          <w:p>
+            <w:r>
+              <w:t>Nome</w:t>
+            </w:r>
+          </w:p>
+        </w:tc>
+        <w:tc>
+          <w:tcPr>
+            <w:tcW w:w="4814" w:type="dxa"/>
+          </w:tcPr>
+          <w:p>
+            <w:r>
+              <w:t xml:space="preserve">Lunghezza massima: 30 caratteri, </w:t>
+            </w:r>
+            <w:proofErr w:type="spellStart"/>
+            <w:r>
+              <w:t>unique</w:t>
+            </w:r>
+            <w:proofErr w:type="spellEnd"/>
+          </w:p>
+          <w:p>
+            <w:r>
+              <w:t>Chiave primaria</w:t>
+            </w:r>
+          </w:p>
+        </w:tc>
+      </w:tr>
+      <w:tr>
+        <w:tc>
+          <w:tcPr>
+            <w:tcW w:w="4814" w:type="dxa"/>
+          </w:tcPr>
+          <w:p>
+            <w:r>
+              <w:t>Descrizione</w:t>
+            </w:r>
+          </w:p>
+        </w:tc>
+        <w:tc>
+          <w:tcPr>
+            <w:tcW w:w="4814" w:type="dxa"/>
+          </w:tcPr>
+          <w:p>
+            <w:r>
+              <w:t xml:space="preserve">Lunghezza massima: 30 caratteri, </w:t>
+            </w:r>
+            <w:proofErr w:type="spellStart"/>
+            <w:r>
+              <w:t>not</w:t>
+            </w:r>
+            <w:proofErr w:type="spellEnd"/>
+            <w:r>
+              <w:t xml:space="preserve"> </w:t>
+            </w:r>
+            <w:proofErr w:type="spellStart"/>
+            <w:r>
+              <w:t>null</w:t>
+            </w:r>
+            <w:proofErr w:type="spellEnd"/>
+          </w:p>
+        </w:tc>
+      </w:tr>
+      <w:tr>
+        <w:tc>
+          <w:tcPr>
+            <w:tcW w:w="4814" w:type="dxa"/>
+          </w:tcPr>
+          <w:p>
+            <w:r>
+              <w:t>Ambientazione</w:t>
+            </w:r>
+          </w:p>
+        </w:tc>
+        <w:tc>
+          <w:tcPr>
+            <w:tcW w:w="4814" w:type="dxa"/>
+          </w:tcPr>
+          <w:p>
+            <w:r>
+              <w:t xml:space="preserve">Lunghezza massima: 30 caratteri, </w:t>
+            </w:r>
+            <w:proofErr w:type="spellStart"/>
+            <w:r>
+              <w:t>not</w:t>
+            </w:r>
+            <w:proofErr w:type="spellEnd"/>
+            <w:r>
+              <w:t xml:space="preserve"> </w:t>
+            </w:r>
+            <w:proofErr w:type="spellStart"/>
+            <w:r>
+              <w:t>null</w:t>
+            </w:r>
+            <w:proofErr w:type="spellEnd"/>
+          </w:p>
+        </w:tc>
+      </w:tr>
+    </w:tbl>
     <w:p/>
+    <w:tbl>
+      <w:tblPr>
+        <w:tblStyle w:val="Grigliatabella"/>
+        <w:tblW w:w="0" w:type="auto"/>
+        <w:tblLook w:val="04A0" w:firstRow="1" w:lastRow="0" w:firstColumn="1" w:lastColumn="0" w:noHBand="0" w:noVBand="1"/>
+      </w:tblPr>
+      <w:tblGrid>
+        <w:gridCol w:w="4814"/>
+        <w:gridCol w:w="4814"/>
+      </w:tblGrid>
+      <w:tr>
+        <w:tc>
+          <w:tcPr>
+            <w:tcW w:w="9628" w:type="dxa"/>
+            <w:gridSpan w:val="2"/>
+          </w:tcPr>
+          <w:p>
+            <w:r>
+              <w:t>Sessione</w:t>
+            </w:r>
+          </w:p>
+        </w:tc>
+      </w:tr>
+      <w:tr>
+        <w:tc>
+          <w:tcPr>
+            <w:tcW w:w="4814" w:type="dxa"/>
+          </w:tcPr>
+          <w:p>
+            <w:pPr>
+              <w:rPr>
+                <w:b/>
+              </w:rPr>
+            </w:pPr>
+            <w:r>
+              <w:rPr>
+                <w:b/>
+              </w:rPr>
+              <w:t>Campo</w:t>
+            </w:r>
+          </w:p>
+        </w:tc>
+        <w:tc>
+          <w:tcPr>
+            <w:tcW w:w="4814" w:type="dxa"/>
+          </w:tcPr>
+          <w:p>
+            <w:pPr>
+              <w:rPr>
+                <w:b/>
+              </w:rPr>
+            </w:pPr>
+            <w:r>
+              <w:rPr>
+                <w:b/>
+              </w:rPr>
+              <w:t>Vincoli</w:t>
+            </w:r>
+          </w:p>
+        </w:tc>
+      </w:tr>
+      <w:tr>
+        <w:tc>
+          <w:tcPr>
+            <w:tcW w:w="4814" w:type="dxa"/>
+          </w:tcPr>
+          <w:p>
+            <w:r>
+              <w:t>Numero</w:t>
+            </w:r>
+          </w:p>
+        </w:tc>
+        <w:tc>
+          <w:tcPr>
+            <w:tcW w:w="4814" w:type="dxa"/>
+          </w:tcPr>
+          <w:p>
+            <w:r>
+              <w:t xml:space="preserve">Lunghezza massima: 30 caratteri, </w:t>
+            </w:r>
+            <w:proofErr w:type="spellStart"/>
+            <w:r>
+              <w:t>unique</w:t>
+            </w:r>
+            <w:proofErr w:type="spellEnd"/>
+          </w:p>
+          <w:p>
+            <w:r>
+              <w:t>Chiave primaria</w:t>
+            </w:r>
+          </w:p>
+        </w:tc>
+      </w:tr>
+      <w:tr>
+        <w:tc>
+          <w:tcPr>
+            <w:tcW w:w="4814" w:type="dxa"/>
+          </w:tcPr>
+          <w:p>
+            <w:r>
+              <w:t>Contenuto</w:t>
+            </w:r>
+          </w:p>
+        </w:tc>
+        <w:tc>
+          <w:tcPr>
+            <w:tcW w:w="4814" w:type="dxa"/>
+          </w:tcPr>
+          <w:p>
+            <w:r>
+              <w:t xml:space="preserve">Lunghezza massima: 30 caratteri, </w:t>
+            </w:r>
+            <w:proofErr w:type="spellStart"/>
+            <w:r>
+              <w:t>not</w:t>
+            </w:r>
+            <w:proofErr w:type="spellEnd"/>
+            <w:r>
+              <w:t xml:space="preserve"> </w:t>
+            </w:r>
+            <w:proofErr w:type="spellStart"/>
+            <w:r>
+              <w:t>null</w:t>
+            </w:r>
+            <w:proofErr w:type="spellEnd"/>
+          </w:p>
+        </w:tc>
+      </w:tr>
+    </w:tbl>
     <w:p/>
+    <w:tbl>
+      <w:tblPr>
+        <w:tblStyle w:val="Grigliatabella"/>
+        <w:tblW w:w="0" w:type="auto"/>
+        <w:tblLook w:val="04A0" w:firstRow="1" w:lastRow="0" w:firstColumn="1" w:lastColumn="0" w:noHBand="0" w:noVBand="1"/>
+      </w:tblPr>
+      <w:tblGrid>
+        <w:gridCol w:w="4814"/>
+        <w:gridCol w:w="4814"/>
+      </w:tblGrid>
+      <w:tr>
+        <w:tc>
+          <w:tcPr>
+            <w:tcW w:w="9628" w:type="dxa"/>
+            <w:gridSpan w:val="2"/>
+          </w:tcPr>
+          <w:p>
+            <w:r>
+              <w:lastRenderedPageBreak/>
+              <w:t>Keyword</w:t>
+            </w:r>
+          </w:p>
+        </w:tc>
+      </w:tr>
+      <w:tr>
+        <w:tc>
+          <w:tcPr>
+            <w:tcW w:w="4814" w:type="dxa"/>
+          </w:tcPr>
+          <w:p>
+            <w:pPr>
+              <w:rPr>
+                <w:b/>
+              </w:rPr>
+            </w:pPr>
+            <w:r>
+              <w:rPr>
+                <w:b/>
+              </w:rPr>
+              <w:t>Campo</w:t>
+            </w:r>
+          </w:p>
+        </w:tc>
+        <w:tc>
+          <w:tcPr>
+            <w:tcW w:w="4814" w:type="dxa"/>
+          </w:tcPr>
+          <w:p>
+            <w:pPr>
+              <w:rPr>
+                <w:b/>
+              </w:rPr>
+            </w:pPr>
+            <w:r>
+              <w:rPr>
+                <w:b/>
+              </w:rPr>
+              <w:t>Vincoli</w:t>
+            </w:r>
+          </w:p>
+        </w:tc>
+      </w:tr>
+      <w:tr>
+        <w:tc>
+          <w:tcPr>
+            <w:tcW w:w="4814" w:type="dxa"/>
+          </w:tcPr>
+          <w:p>
+            <w:r>
+              <w:t>Chiave</w:t>
+            </w:r>
+          </w:p>
+        </w:tc>
+        <w:tc>
+          <w:tcPr>
+            <w:tcW w:w="4814" w:type="dxa"/>
+          </w:tcPr>
+          <w:p>
+            <w:r>
+              <w:t xml:space="preserve">Lunghezza massima: 30 caratteri, </w:t>
+            </w:r>
+            <w:proofErr w:type="spellStart"/>
+            <w:r>
+              <w:t>unique</w:t>
+            </w:r>
+            <w:proofErr w:type="spellEnd"/>
+          </w:p>
+          <w:p>
+            <w:r>
+              <w:t>Chiave primaria</w:t>
+            </w:r>
+          </w:p>
+        </w:tc>
+      </w:tr>
+      <w:tr>
+        <w:tc>
+          <w:tcPr>
+            <w:tcW w:w="4814" w:type="dxa"/>
+          </w:tcPr>
+          <w:p>
+            <w:r>
+              <w:t>Descrizione</w:t>
+            </w:r>
+          </w:p>
+        </w:tc>
+        <w:tc>
+          <w:tcPr>
+            <w:tcW w:w="4814" w:type="dxa"/>
+          </w:tcPr>
+          <w:p>
+            <w:r>
+              <w:t xml:space="preserve">Lunghezza massima: 30 caratteri, </w:t>
+            </w:r>
+            <w:proofErr w:type="spellStart"/>
+            <w:r>
+              <w:t>not</w:t>
+            </w:r>
+            <w:proofErr w:type="spellEnd"/>
+            <w:r>
+              <w:t xml:space="preserve"> </w:t>
+            </w:r>
+            <w:proofErr w:type="spellStart"/>
+            <w:r>
+              <w:t>null</w:t>
+            </w:r>
+            <w:proofErr w:type="spellEnd"/>
+          </w:p>
+        </w:tc>
+      </w:tr>
+    </w:tbl>
+    <w:p/>
+    <w:tbl>
+      <w:tblPr>
+        <w:tblStyle w:val="Grigliatabella"/>
+        <w:tblW w:w="0" w:type="auto"/>
+        <w:tblLook w:val="04A0" w:firstRow="1" w:lastRow="0" w:firstColumn="1" w:lastColumn="0" w:noHBand="0" w:noVBand="1"/>
+      </w:tblPr>
+      <w:tblGrid>
+        <w:gridCol w:w="4814"/>
+        <w:gridCol w:w="4814"/>
+      </w:tblGrid>
+      <w:tr>
+        <w:tc>
+          <w:tcPr>
+            <w:tcW w:w="9628" w:type="dxa"/>
+            <w:gridSpan w:val="2"/>
+          </w:tcPr>
+          <w:p>
+            <w:r>
+              <w:t>Nemico</w:t>
+            </w:r>
+          </w:p>
+        </w:tc>
+      </w:tr>
+      <w:tr>
+        <w:tc>
+          <w:tcPr>
+            <w:tcW w:w="4814" w:type="dxa"/>
+          </w:tcPr>
+          <w:p>
+            <w:pPr>
+              <w:rPr>
+                <w:b/>
+              </w:rPr>
+            </w:pPr>
+            <w:r>
+              <w:rPr>
+                <w:b/>
+              </w:rPr>
+              <w:t>Campo</w:t>
+            </w:r>
+          </w:p>
+        </w:tc>
+        <w:tc>
+          <w:tcPr>
+            <w:tcW w:w="4814" w:type="dxa"/>
+          </w:tcPr>
+          <w:p>
+            <w:pPr>
+              <w:rPr>
+                <w:b/>
+              </w:rPr>
+            </w:pPr>
+            <w:r>
+              <w:rPr>
+                <w:b/>
+              </w:rPr>
+              <w:t>Vincoli</w:t>
+            </w:r>
+          </w:p>
+        </w:tc>
+      </w:tr>
+      <w:tr>
+        <w:tc>
+          <w:tcPr>
+            <w:tcW w:w="4814" w:type="dxa"/>
+          </w:tcPr>
+          <w:p>
+            <w:r>
+              <w:t>Nome</w:t>
+            </w:r>
+          </w:p>
+        </w:tc>
+        <w:tc>
+          <w:tcPr>
+            <w:tcW w:w="4814" w:type="dxa"/>
+          </w:tcPr>
+          <w:p>
+            <w:r>
+              <w:t xml:space="preserve">Lunghezza massima: 30 caratteri, </w:t>
+            </w:r>
+            <w:proofErr w:type="spellStart"/>
+            <w:r>
+              <w:t>unique</w:t>
+            </w:r>
+            <w:proofErr w:type="spellEnd"/>
+          </w:p>
+          <w:p>
+            <w:r>
+              <w:t>Chiave primaria</w:t>
+            </w:r>
+          </w:p>
+        </w:tc>
+      </w:tr>
+      <w:tr>
+        <w:tc>
+          <w:tcPr>
+            <w:tcW w:w="4814" w:type="dxa"/>
+          </w:tcPr>
+          <w:p>
+            <w:r>
+              <w:t>Attacco</w:t>
+            </w:r>
+          </w:p>
+        </w:tc>
+        <w:tc>
+          <w:tcPr>
+            <w:tcW w:w="4814" w:type="dxa"/>
+          </w:tcPr>
+          <w:p>
+            <w:r>
+              <w:t xml:space="preserve">Lunghezza massima: 30 caratteri, </w:t>
+            </w:r>
+            <w:proofErr w:type="spellStart"/>
+            <w:r>
+              <w:t>not</w:t>
+            </w:r>
+            <w:proofErr w:type="spellEnd"/>
+            <w:r>
+              <w:t xml:space="preserve"> </w:t>
+            </w:r>
+            <w:proofErr w:type="spellStart"/>
+            <w:r>
+              <w:t>null</w:t>
+            </w:r>
+            <w:proofErr w:type="spellEnd"/>
+          </w:p>
+        </w:tc>
+      </w:tr>
+      <w:tr>
+        <w:tc>
+          <w:tcPr>
+            <w:tcW w:w="4814" w:type="dxa"/>
+          </w:tcPr>
+          <w:p>
+            <w:r>
+              <w:t>Speciale</w:t>
+            </w:r>
+          </w:p>
+        </w:tc>
+        <w:tc>
+          <w:tcPr>
+            <w:tcW w:w="4814" w:type="dxa"/>
+          </w:tcPr>
+          <w:p>
+            <w:r>
+              <w:t xml:space="preserve">Lunghezza massima: 30 caratteri, </w:t>
+            </w:r>
+            <w:proofErr w:type="spellStart"/>
+            <w:r>
+              <w:t>not</w:t>
+            </w:r>
+            <w:proofErr w:type="spellEnd"/>
+            <w:r>
+              <w:t xml:space="preserve"> </w:t>
+            </w:r>
+            <w:proofErr w:type="spellStart"/>
+            <w:r>
+              <w:t>null</w:t>
+            </w:r>
+            <w:proofErr w:type="spellEnd"/>
+          </w:p>
+        </w:tc>
+      </w:tr>
+      <w:tr>
+        <w:tc>
+          <w:tcPr>
+            <w:tcW w:w="4814" w:type="dxa"/>
+          </w:tcPr>
+          <w:p>
+            <w:r>
+              <w:t>Descrizione</w:t>
+            </w:r>
+          </w:p>
+        </w:tc>
+        <w:tc>
+          <w:tcPr>
+            <w:tcW w:w="4814" w:type="dxa"/>
+          </w:tcPr>
+          <w:p/>
+        </w:tc>
+      </w:tr>
+    </w:tbl>
+    <w:p/>
+    <w:tbl>
+      <w:tblPr>
+        <w:tblStyle w:val="Grigliatabella"/>
+        <w:tblW w:w="0" w:type="auto"/>
+        <w:tblLook w:val="04A0" w:firstRow="1" w:lastRow="0" w:firstColumn="1" w:lastColumn="0" w:noHBand="0" w:noVBand="1"/>
+      </w:tblPr>
+      <w:tblGrid>
+        <w:gridCol w:w="4814"/>
+        <w:gridCol w:w="4814"/>
+      </w:tblGrid>
+      <w:tr>
+        <w:tc>
+          <w:tcPr>
+            <w:tcW w:w="9628" w:type="dxa"/>
+            <w:gridSpan w:val="2"/>
+          </w:tcPr>
+          <w:p>
+            <w:r>
+              <w:t>Armi</w:t>
+            </w:r>
+          </w:p>
+        </w:tc>
+      </w:tr>
+      <w:tr>
+        <w:tc>
+          <w:tcPr>
+            <w:tcW w:w="4814" w:type="dxa"/>
+          </w:tcPr>
+          <w:p>
+            <w:pPr>
+              <w:rPr>
+                <w:b/>
+              </w:rPr>
+            </w:pPr>
+            <w:r>
+              <w:rPr>
+                <w:b/>
+              </w:rPr>
+              <w:t>Campo</w:t>
+            </w:r>
+          </w:p>
+        </w:tc>
+        <w:tc>
+          <w:tcPr>
+            <w:tcW w:w="4814" w:type="dxa"/>
+          </w:tcPr>
+          <w:p>
+            <w:pPr>
+              <w:rPr>
+                <w:b/>
+              </w:rPr>
+            </w:pPr>
+            <w:r>
+              <w:rPr>
+                <w:b/>
+              </w:rPr>
+              <w:t>Vincoli</w:t>
+            </w:r>
+          </w:p>
+        </w:tc>
+      </w:tr>
+      <w:tr>
+        <w:tc>
+          <w:tcPr>
+            <w:tcW w:w="4814" w:type="dxa"/>
+          </w:tcPr>
+          <w:p>
+            <w:r>
+              <w:t>Tipo</w:t>
+            </w:r>
+          </w:p>
+        </w:tc>
+        <w:tc>
+          <w:tcPr>
+            <w:tcW w:w="4814" w:type="dxa"/>
+          </w:tcPr>
+          <w:p>
+            <w:r>
+              <w:t xml:space="preserve">Lunghezza massima: 30 caratteri, </w:t>
+            </w:r>
+            <w:proofErr w:type="spellStart"/>
+            <w:r>
+              <w:t>unique</w:t>
+            </w:r>
+            <w:proofErr w:type="spellEnd"/>
+          </w:p>
+          <w:p>
+            <w:r>
+              <w:t>Chiave primaria</w:t>
+            </w:r>
+          </w:p>
+        </w:tc>
+      </w:tr>
+      <w:tr>
+        <w:tc>
+          <w:tcPr>
+            <w:tcW w:w="4814" w:type="dxa"/>
+          </w:tcPr>
+          <w:p>
+            <w:r>
+              <w:t>Modello</w:t>
+            </w:r>
+          </w:p>
+        </w:tc>
+        <w:tc>
+          <w:tcPr>
+            <w:tcW w:w="4814" w:type="dxa"/>
+          </w:tcPr>
+          <w:p>
+            <w:r>
+              <w:t xml:space="preserve">Lunghezza massima: 30 caratteri, </w:t>
+            </w:r>
+            <w:proofErr w:type="spellStart"/>
+            <w:r>
+              <w:t>not</w:t>
+            </w:r>
+            <w:proofErr w:type="spellEnd"/>
+            <w:r>
+              <w:t xml:space="preserve"> </w:t>
+            </w:r>
+            <w:proofErr w:type="spellStart"/>
+            <w:r>
+              <w:t>null</w:t>
+            </w:r>
+            <w:proofErr w:type="spellEnd"/>
+          </w:p>
+        </w:tc>
+      </w:tr>
+      <w:tr>
+        <w:tc>
+          <w:tcPr>
+            <w:tcW w:w="4814" w:type="dxa"/>
+          </w:tcPr>
+          <w:p>
+            <w:r>
+              <w:t>Danno</w:t>
+            </w:r>
+          </w:p>
+        </w:tc>
+        <w:tc>
+          <w:tcPr>
+            <w:tcW w:w="4814" w:type="dxa"/>
+          </w:tcPr>
+          <w:p>
+            <w:r>
+              <w:t xml:space="preserve">Lunghezza massima: 30 caratteri, </w:t>
+            </w:r>
+            <w:proofErr w:type="spellStart"/>
+            <w:r>
+              <w:t>not</w:t>
+            </w:r>
+            <w:proofErr w:type="spellEnd"/>
+            <w:r>
+              <w:t xml:space="preserve"> </w:t>
+            </w:r>
+            <w:proofErr w:type="spellStart"/>
+            <w:r>
+              <w:t>null</w:t>
+            </w:r>
+            <w:proofErr w:type="spellEnd"/>
+          </w:p>
+        </w:tc>
+      </w:tr>
+      <w:tr>
+        <w:tc>
+          <w:tcPr>
+            <w:tcW w:w="4814" w:type="dxa"/>
+          </w:tcPr>
+          <w:p>
+            <w:r>
+              <w:t>Abilità</w:t>
+            </w:r>
+          </w:p>
+        </w:tc>
+        <w:tc>
+          <w:tcPr>
+            <w:tcW w:w="4814" w:type="dxa"/>
+          </w:tcPr>
+          <w:p/>
+        </w:tc>
+      </w:tr>
+      <w:tr>
+        <w:tc>
+          <w:tcPr>
+            <w:tcW w:w="4814" w:type="dxa"/>
+          </w:tcPr>
+          <w:p>
+            <w:r>
+              <w:t>Munizione</w:t>
+            </w:r>
+          </w:p>
+        </w:tc>
+        <w:tc>
+          <w:tcPr>
+            <w:tcW w:w="4814" w:type="dxa"/>
+          </w:tcPr>
+          <w:p/>
+        </w:tc>
+      </w:tr>
+      <w:tr>
+        <w:tc>
+          <w:tcPr>
+            <w:tcW w:w="4814" w:type="dxa"/>
+          </w:tcPr>
+          <w:p>
+            <w:r>
+              <w:t>Ricarica</w:t>
+            </w:r>
+            <w:bookmarkStart w:id="1" w:name="_GoBack"/>
+            <w:bookmarkEnd w:id="1"/>
+          </w:p>
+        </w:tc>
+        <w:tc>
+          <w:tcPr>
+            <w:tcW w:w="4814" w:type="dxa"/>
+          </w:tcPr>
+          <w:p/>
+        </w:tc>
+      </w:tr>
+    </w:tbl>
     <w:p/>
     <w:sectPr>
       <w:pgSz w:w="11906" w:h="16838"/>

</xml_diff>

<commit_message>
Cambiamento diagramma delle classi e SDD
Cambio in composizione di soria --> sessione, aggiunti i vincoli delle tabelle dell'ER
</commit_message>
<xml_diff>
--- a/InternalWorkProduct/SDD - Gestione dei dati persisteni.docx
+++ b/InternalWorkProduct/SDD - Gestione dei dati persisteni.docx
@@ -385,7 +385,13 @@
           </w:tcPr>
           <w:p>
             <w:r>
-              <w:t xml:space="preserve">Lunghezza massima: 30 caratteri, </w:t>
+              <w:t xml:space="preserve">Lunghezza massima: </w:t>
+            </w:r>
+            <w:r>
+              <w:t>15</w:t>
+            </w:r>
+            <w:r>
+              <w:t xml:space="preserve"> caratteri, </w:t>
             </w:r>
             <w:proofErr w:type="spellStart"/>
             <w:r>
@@ -417,7 +423,13 @@
           </w:tcPr>
           <w:p>
             <w:r>
-              <w:t xml:space="preserve">Lunghezza massima: 30 caratteri, </w:t>
+              <w:t xml:space="preserve">Lunghezza massima: </w:t>
+            </w:r>
+            <w:r>
+              <w:t>15</w:t>
+            </w:r>
+            <w:r>
+              <w:t xml:space="preserve"> caratteri, </w:t>
             </w:r>
             <w:proofErr w:type="spellStart"/>
             <w:r>
@@ -452,7 +464,13 @@
           </w:tcPr>
           <w:p>
             <w:r>
-              <w:t xml:space="preserve">Lunghezza massima: 30 caratteri, </w:t>
+              <w:t xml:space="preserve">Lunghezza massima: </w:t>
+            </w:r>
+            <w:r>
+              <w:t>20</w:t>
+            </w:r>
+            <w:r>
+              <w:t xml:space="preserve"> caratteri, </w:t>
             </w:r>
             <w:proofErr w:type="spellStart"/>
             <w:r>
@@ -488,7 +506,7 @@
           <w:p>
             <w:proofErr w:type="spellStart"/>
             <w:r>
-              <w:t>not</w:t>
+              <w:t>Not</w:t>
             </w:r>
             <w:proofErr w:type="spellEnd"/>
             <w:r>
@@ -555,10 +573,7 @@
           <w:p>
             <w:bookmarkStart w:id="0" w:name="_Hlk534729211"/>
             <w:r>
-              <w:t>Utente</w:t>
-            </w:r>
-            <w:r>
-              <w:t>Giocatore</w:t>
+              <w:t>UtenteGiocatore</w:t>
             </w:r>
           </w:p>
         </w:tc>
@@ -663,10 +678,7 @@
           </w:tcPr>
           <w:p>
             <w:r>
-              <w:t>Utente</w:t>
-            </w:r>
-            <w:r>
-              <w:t>Moderatore</w:t>
+              <w:t>UtenteModeratore</w:t>
             </w:r>
           </w:p>
         </w:tc>
@@ -833,13 +845,11 @@
           </w:tcPr>
           <w:p>
             <w:r>
-              <w:t xml:space="preserve">Lunghezza massima: 30 caratteri, </w:t>
-            </w:r>
-            <w:proofErr w:type="spellStart"/>
-            <w:r>
-              <w:t>unique</w:t>
-            </w:r>
-            <w:proofErr w:type="spellEnd"/>
+              <w:t>Lunghezza massima: 30 caratteri</w:t>
+            </w:r>
+            <w:r>
+              <w:t>,</w:t>
+            </w:r>
           </w:p>
           <w:p>
             <w:r>
@@ -866,9 +876,6 @@
             <w:tcW w:w="4814" w:type="dxa"/>
           </w:tcPr>
           <w:p>
-            <w:r>
-              <w:t xml:space="preserve">Lunghezza massima: 30 caratteri, </w:t>
-            </w:r>
             <w:proofErr w:type="spellStart"/>
             <w:r>
               <w:t>not</w:t>
@@ -902,7 +909,10 @@
           </w:tcPr>
           <w:p>
             <w:r>
-              <w:t xml:space="preserve">Lunghezza massima: 30 caratteri, </w:t>
+              <w:t>Intero compreso tra 0 e 10</w:t>
+            </w:r>
+            <w:r>
+              <w:t xml:space="preserve">, </w:t>
             </w:r>
             <w:proofErr w:type="spellStart"/>
             <w:r>
@@ -999,7 +1009,21 @@
           <w:tcPr>
             <w:tcW w:w="4814" w:type="dxa"/>
           </w:tcPr>
-          <w:p/>
+          <w:p>
+            <w:proofErr w:type="spellStart"/>
+            <w:r>
+              <w:t>not</w:t>
+            </w:r>
+            <w:proofErr w:type="spellEnd"/>
+            <w:r>
+              <w:t xml:space="preserve"> </w:t>
+            </w:r>
+            <w:proofErr w:type="spellStart"/>
+            <w:r>
+              <w:t>null</w:t>
+            </w:r>
+            <w:proofErr w:type="spellEnd"/>
+          </w:p>
         </w:tc>
       </w:tr>
     </w:tbl>
@@ -1028,7 +1052,7 @@
           </w:tcPr>
           <w:p>
             <w:r>
-              <w:t>Oggetti</w:t>
+              <w:t>Storia</w:t>
             </w:r>
           </w:p>
         </w:tc>
@@ -1088,7 +1112,13 @@
           </w:tcPr>
           <w:p>
             <w:r>
-              <w:t xml:space="preserve">Lunghezza massima: 30 caratteri, </w:t>
+              <w:t xml:space="preserve">Lunghezza massima: </w:t>
+            </w:r>
+            <w:r>
+              <w:t>50</w:t>
+            </w:r>
+            <w:r>
+              <w:t xml:space="preserve"> caratteri, </w:t>
             </w:r>
             <w:proofErr w:type="spellStart"/>
             <w:r>
@@ -1110,17 +1140,23 @@
           </w:tcPr>
           <w:p>
             <w:r>
-              <w:t>Peso</w:t>
-            </w:r>
-          </w:p>
-        </w:tc>
-        <w:tc>
-          <w:tcPr>
-            <w:tcW w:w="4814" w:type="dxa"/>
-          </w:tcPr>
-          <w:p>
-            <w:r>
-              <w:t xml:space="preserve">Lunghezza massima: 30 caratteri, </w:t>
+              <w:t>Descrizione</w:t>
+            </w:r>
+          </w:p>
+        </w:tc>
+        <w:tc>
+          <w:tcPr>
+            <w:tcW w:w="4814" w:type="dxa"/>
+          </w:tcPr>
+          <w:p>
+            <w:r>
+              <w:t xml:space="preserve">Lunghezza massima: </w:t>
+            </w:r>
+            <w:r>
+              <w:t>500</w:t>
+            </w:r>
+            <w:r>
+              <w:t xml:space="preserve"> caratteri, </w:t>
             </w:r>
             <w:proofErr w:type="spellStart"/>
             <w:r>
@@ -1145,188 +1181,41 @@
           </w:tcPr>
           <w:p>
             <w:r>
-              <w:t>Costo</w:t>
-            </w:r>
-          </w:p>
-        </w:tc>
-        <w:tc>
-          <w:tcPr>
-            <w:tcW w:w="4814" w:type="dxa"/>
-          </w:tcPr>
-          <w:p>
-            <w:r>
-              <w:t xml:space="preserve">Lunghezza massima: 30 caratteri, </w:t>
-            </w:r>
-            <w:proofErr w:type="spellStart"/>
-            <w:r>
-              <w:t>not</w:t>
+              <w:t>Ambientazione</w:t>
+            </w:r>
+          </w:p>
+        </w:tc>
+        <w:tc>
+          <w:tcPr>
+            <w:tcW w:w="4814" w:type="dxa"/>
+          </w:tcPr>
+          <w:p>
+            <w:r>
+              <w:t>Enumeratore: Terre perdute/Quarto Reich/Soviet/</w:t>
+            </w:r>
+            <w:proofErr w:type="spellStart"/>
+            <w:r>
+              <w:t>Sanctum</w:t>
             </w:r>
             <w:proofErr w:type="spellEnd"/>
             <w:r>
               <w:t xml:space="preserve"> </w:t>
             </w:r>
             <w:proofErr w:type="spellStart"/>
-            <w:r>
-              <w:t>null</w:t>
-            </w:r>
-            <w:proofErr w:type="spellEnd"/>
-          </w:p>
-        </w:tc>
-      </w:tr>
-    </w:tbl>
-    <w:p>
-      <w:pPr>
-        <w:tabs>
-          <w:tab w:val="left" w:pos="977"/>
-        </w:tabs>
-      </w:pPr>
-    </w:p>
-    <w:tbl>
-      <w:tblPr>
-        <w:tblStyle w:val="Grigliatabella"/>
-        <w:tblW w:w="0" w:type="auto"/>
-        <w:tblLook w:val="04A0" w:firstRow="1" w:lastRow="0" w:firstColumn="1" w:lastColumn="0" w:noHBand="0" w:noVBand="1"/>
-      </w:tblPr>
-      <w:tblGrid>
-        <w:gridCol w:w="4814"/>
-        <w:gridCol w:w="4814"/>
-      </w:tblGrid>
-      <w:tr>
-        <w:tc>
-          <w:tcPr>
-            <w:tcW w:w="9628" w:type="dxa"/>
-            <w:gridSpan w:val="2"/>
-          </w:tcPr>
-          <w:p>
-            <w:r>
-              <w:t>Storia</w:t>
-            </w:r>
-          </w:p>
-        </w:tc>
-      </w:tr>
-      <w:tr>
-        <w:tc>
-          <w:tcPr>
-            <w:tcW w:w="4814" w:type="dxa"/>
-          </w:tcPr>
-          <w:p>
-            <w:pPr>
-              <w:rPr>
-                <w:b/>
-              </w:rPr>
-            </w:pPr>
-            <w:r>
-              <w:rPr>
-                <w:b/>
-              </w:rPr>
-              <w:t>Campo</w:t>
-            </w:r>
-          </w:p>
-        </w:tc>
-        <w:tc>
-          <w:tcPr>
-            <w:tcW w:w="4814" w:type="dxa"/>
-          </w:tcPr>
-          <w:p>
-            <w:pPr>
-              <w:rPr>
-                <w:b/>
-              </w:rPr>
-            </w:pPr>
-            <w:r>
-              <w:rPr>
-                <w:b/>
-              </w:rPr>
-              <w:t>Vincoli</w:t>
-            </w:r>
-          </w:p>
-        </w:tc>
-      </w:tr>
-      <w:tr>
-        <w:tc>
-          <w:tcPr>
-            <w:tcW w:w="4814" w:type="dxa"/>
-          </w:tcPr>
-          <w:p>
-            <w:r>
-              <w:t>Nome</w:t>
-            </w:r>
-          </w:p>
-        </w:tc>
-        <w:tc>
-          <w:tcPr>
-            <w:tcW w:w="4814" w:type="dxa"/>
-          </w:tcPr>
-          <w:p>
-            <w:r>
-              <w:t xml:space="preserve">Lunghezza massima: 30 caratteri, </w:t>
-            </w:r>
-            <w:proofErr w:type="spellStart"/>
-            <w:r>
-              <w:t>unique</w:t>
-            </w:r>
-            <w:proofErr w:type="spellEnd"/>
-          </w:p>
-          <w:p>
-            <w:r>
-              <w:t>Chiave primaria</w:t>
-            </w:r>
-          </w:p>
-        </w:tc>
-      </w:tr>
-      <w:tr>
-        <w:tc>
-          <w:tcPr>
-            <w:tcW w:w="4814" w:type="dxa"/>
-          </w:tcPr>
-          <w:p>
-            <w:r>
-              <w:t>Descrizione</w:t>
-            </w:r>
-          </w:p>
-        </w:tc>
-        <w:tc>
-          <w:tcPr>
-            <w:tcW w:w="4814" w:type="dxa"/>
-          </w:tcPr>
-          <w:p>
-            <w:r>
-              <w:t xml:space="preserve">Lunghezza massima: 30 caratteri, </w:t>
-            </w:r>
-            <w:proofErr w:type="spellStart"/>
-            <w:r>
-              <w:t>not</w:t>
+            <w:proofErr w:type="gramStart"/>
+            <w:r>
+              <w:t>Imperum</w:t>
             </w:r>
             <w:proofErr w:type="spellEnd"/>
             <w:r>
               <w:t xml:space="preserve"> </w:t>
             </w:r>
-            <w:proofErr w:type="spellStart"/>
-            <w:r>
-              <w:t>null</w:t>
-            </w:r>
-            <w:proofErr w:type="spellEnd"/>
-          </w:p>
-        </w:tc>
-      </w:tr>
-      <w:tr>
-        <w:tc>
-          <w:tcPr>
-            <w:tcW w:w="4814" w:type="dxa"/>
-          </w:tcPr>
-          <w:p>
-            <w:r>
-              <w:t>Ambientazione</w:t>
-            </w:r>
-          </w:p>
-        </w:tc>
-        <w:tc>
-          <w:tcPr>
-            <w:tcW w:w="4814" w:type="dxa"/>
-          </w:tcPr>
-          <w:p>
-            <w:r>
-              <w:t xml:space="preserve">Lunghezza massima: 30 caratteri, </w:t>
+            <w:r>
+              <w:t>,</w:t>
+            </w:r>
+            <w:proofErr w:type="gramEnd"/>
+            <w:r>
+              <w:t xml:space="preserve"> </w:t>
             </w:r>
             <w:proofErr w:type="spellStart"/>
             <w:r>
@@ -1424,15 +1313,19 @@
           </w:tcPr>
           <w:p>
             <w:r>
-              <w:t xml:space="preserve">Lunghezza massima: 30 caratteri, </w:t>
+              <w:t>Intero</w:t>
+            </w:r>
+            <w:r>
+              <w:t xml:space="preserve">, </w:t>
             </w:r>
             <w:proofErr w:type="spellStart"/>
             <w:r>
               <w:t>unique</w:t>
             </w:r>
             <w:proofErr w:type="spellEnd"/>
-          </w:p>
-          <w:p>
+            <w:r>
+              <w:t xml:space="preserve">, </w:t>
+            </w:r>
             <w:r>
               <w:t>Chiave primaria</w:t>
             </w:r>
@@ -1455,9 +1348,6 @@
             <w:tcW w:w="4814" w:type="dxa"/>
           </w:tcPr>
           <w:p>
-            <w:r>
-              <w:t xml:space="preserve">Lunghezza massima: 30 caratteri, </w:t>
-            </w:r>
             <w:proofErr w:type="spellStart"/>
             <w:r>
               <w:t>not</w:t>
@@ -1494,7 +1384,6 @@
           </w:tcPr>
           <w:p>
             <w:r>
-              <w:lastRenderedPageBreak/>
               <w:t>Keyword</w:t>
             </w:r>
           </w:p>
@@ -1555,13 +1444,22 @@
           </w:tcPr>
           <w:p>
             <w:r>
-              <w:t xml:space="preserve">Lunghezza massima: 30 caratteri, </w:t>
+              <w:t xml:space="preserve">Lunghezza massima: </w:t>
+            </w:r>
+            <w:r>
+              <w:t>20</w:t>
+            </w:r>
+            <w:r>
+              <w:t xml:space="preserve"> caratteri, </w:t>
             </w:r>
             <w:proofErr w:type="spellStart"/>
             <w:r>
               <w:t>unique</w:t>
             </w:r>
             <w:proofErr w:type="spellEnd"/>
+            <w:r>
+              <w:t>,</w:t>
+            </w:r>
           </w:p>
           <w:p>
             <w:r>
@@ -1587,7 +1485,13 @@
           </w:tcPr>
           <w:p>
             <w:r>
-              <w:t xml:space="preserve">Lunghezza massima: 30 caratteri, </w:t>
+              <w:t xml:space="preserve">Lunghezza massima: </w:t>
+            </w:r>
+            <w:r>
+              <w:t>200</w:t>
+            </w:r>
+            <w:r>
+              <w:t xml:space="preserve"> caratteri, </w:t>
             </w:r>
             <w:proofErr w:type="spellStart"/>
             <w:r>
@@ -1625,6 +1529,7 @@
           </w:tcPr>
           <w:p>
             <w:r>
+              <w:lastRenderedPageBreak/>
               <w:t>Nemico</w:t>
             </w:r>
           </w:p>
@@ -1685,13 +1590,8 @@
           </w:tcPr>
           <w:p>
             <w:r>
-              <w:t xml:space="preserve">Lunghezza massima: 30 caratteri, </w:t>
-            </w:r>
-            <w:proofErr w:type="spellStart"/>
-            <w:r>
-              <w:t>unique</w:t>
-            </w:r>
-            <w:proofErr w:type="spellEnd"/>
+              <w:t>Lunghezza massima: 30 caratteri,</w:t>
+            </w:r>
           </w:p>
           <w:p>
             <w:r>
@@ -1808,6 +1708,172 @@
           </w:tcPr>
           <w:p>
             <w:r>
+              <w:t>Oggetti</w:t>
+            </w:r>
+          </w:p>
+        </w:tc>
+      </w:tr>
+      <w:tr>
+        <w:tc>
+          <w:tcPr>
+            <w:tcW w:w="4814" w:type="dxa"/>
+          </w:tcPr>
+          <w:p>
+            <w:pPr>
+              <w:rPr>
+                <w:b/>
+              </w:rPr>
+            </w:pPr>
+            <w:r>
+              <w:rPr>
+                <w:b/>
+              </w:rPr>
+              <w:t>Campo</w:t>
+            </w:r>
+          </w:p>
+        </w:tc>
+        <w:tc>
+          <w:tcPr>
+            <w:tcW w:w="4814" w:type="dxa"/>
+          </w:tcPr>
+          <w:p>
+            <w:pPr>
+              <w:rPr>
+                <w:b/>
+              </w:rPr>
+            </w:pPr>
+            <w:r>
+              <w:rPr>
+                <w:b/>
+              </w:rPr>
+              <w:t>Vincoli</w:t>
+            </w:r>
+          </w:p>
+        </w:tc>
+      </w:tr>
+      <w:tr>
+        <w:tc>
+          <w:tcPr>
+            <w:tcW w:w="4814" w:type="dxa"/>
+          </w:tcPr>
+          <w:p>
+            <w:r>
+              <w:t>Nome</w:t>
+            </w:r>
+          </w:p>
+        </w:tc>
+        <w:tc>
+          <w:tcPr>
+            <w:tcW w:w="4814" w:type="dxa"/>
+          </w:tcPr>
+          <w:p>
+            <w:r>
+              <w:t xml:space="preserve">Lunghezza massima: 30 caratteri, </w:t>
+            </w:r>
+            <w:proofErr w:type="spellStart"/>
+            <w:r>
+              <w:t>unique</w:t>
+            </w:r>
+            <w:proofErr w:type="spellEnd"/>
+          </w:p>
+          <w:p>
+            <w:r>
+              <w:t>Chiave primaria</w:t>
+            </w:r>
+          </w:p>
+        </w:tc>
+      </w:tr>
+      <w:tr>
+        <w:tc>
+          <w:tcPr>
+            <w:tcW w:w="4814" w:type="dxa"/>
+          </w:tcPr>
+          <w:p>
+            <w:r>
+              <w:t>Peso</w:t>
+            </w:r>
+          </w:p>
+        </w:tc>
+        <w:tc>
+          <w:tcPr>
+            <w:tcW w:w="4814" w:type="dxa"/>
+          </w:tcPr>
+          <w:p>
+            <w:r>
+              <w:t xml:space="preserve">Lunghezza: numero decimale, </w:t>
+            </w:r>
+            <w:proofErr w:type="spellStart"/>
+            <w:r>
+              <w:t>not</w:t>
+            </w:r>
+            <w:proofErr w:type="spellEnd"/>
+            <w:r>
+              <w:t xml:space="preserve"> </w:t>
+            </w:r>
+            <w:proofErr w:type="spellStart"/>
+            <w:r>
+              <w:t>null</w:t>
+            </w:r>
+            <w:proofErr w:type="spellEnd"/>
+          </w:p>
+        </w:tc>
+      </w:tr>
+      <w:tr>
+        <w:tc>
+          <w:tcPr>
+            <w:tcW w:w="4814" w:type="dxa"/>
+          </w:tcPr>
+          <w:p>
+            <w:r>
+              <w:t>Costo</w:t>
+            </w:r>
+          </w:p>
+        </w:tc>
+        <w:tc>
+          <w:tcPr>
+            <w:tcW w:w="4814" w:type="dxa"/>
+          </w:tcPr>
+          <w:p>
+            <w:r>
+              <w:t xml:space="preserve">Lunghezza: numero decimale, </w:t>
+            </w:r>
+            <w:proofErr w:type="spellStart"/>
+            <w:r>
+              <w:t>not</w:t>
+            </w:r>
+            <w:proofErr w:type="spellEnd"/>
+            <w:r>
+              <w:t xml:space="preserve"> </w:t>
+            </w:r>
+            <w:proofErr w:type="spellStart"/>
+            <w:r>
+              <w:t>null</w:t>
+            </w:r>
+            <w:proofErr w:type="spellEnd"/>
+          </w:p>
+        </w:tc>
+      </w:tr>
+    </w:tbl>
+    <w:p/>
+    <w:p/>
+    <w:tbl>
+      <w:tblPr>
+        <w:tblStyle w:val="Grigliatabella"/>
+        <w:tblW w:w="0" w:type="auto"/>
+        <w:tblLook w:val="04A0" w:firstRow="1" w:lastRow="0" w:firstColumn="1" w:lastColumn="0" w:noHBand="0" w:noVBand="1"/>
+      </w:tblPr>
+      <w:tblGrid>
+        <w:gridCol w:w="4814"/>
+        <w:gridCol w:w="4814"/>
+      </w:tblGrid>
+      <w:tr>
+        <w:tc>
+          <w:tcPr>
+            <w:tcW w:w="9628" w:type="dxa"/>
+            <w:gridSpan w:val="2"/>
+          </w:tcPr>
+          <w:p>
+            <w:r>
               <w:t>Armi</w:t>
             </w:r>
           </w:p>
@@ -1868,18 +1934,21 @@
           </w:tcPr>
           <w:p>
             <w:r>
-              <w:t xml:space="preserve">Lunghezza massima: 30 caratteri, </w:t>
-            </w:r>
-            <w:proofErr w:type="spellStart"/>
-            <w:r>
-              <w:t>unique</w:t>
-            </w:r>
-            <w:proofErr w:type="spellEnd"/>
-          </w:p>
-          <w:p>
-            <w:r>
-              <w:t>Chiave primaria</w:t>
-            </w:r>
+              <w:t xml:space="preserve">Enumeratore: bla bla bla, </w:t>
+            </w:r>
+            <w:proofErr w:type="spellStart"/>
+            <w:r>
+              <w:t>not</w:t>
+            </w:r>
+            <w:proofErr w:type="spellEnd"/>
+            <w:r>
+              <w:t xml:space="preserve"> </w:t>
+            </w:r>
+            <w:proofErr w:type="spellStart"/>
+            <w:r>
+              <w:t>null</w:t>
+            </w:r>
+            <w:proofErr w:type="spellEnd"/>
           </w:p>
         </w:tc>
       </w:tr>
@@ -1900,7 +1969,13 @@
           </w:tcPr>
           <w:p>
             <w:r>
-              <w:t xml:space="preserve">Lunghezza massima: 30 caratteri, </w:t>
+              <w:t xml:space="preserve">Lunghezza massima: </w:t>
+            </w:r>
+            <w:r>
+              <w:t>15</w:t>
+            </w:r>
+            <w:r>
+              <w:t xml:space="preserve"> caratteri, </w:t>
             </w:r>
             <w:proofErr w:type="spellStart"/>
             <w:r>
@@ -1915,6 +1990,9 @@
               <w:t>null</w:t>
             </w:r>
             <w:proofErr w:type="spellEnd"/>
+            <w:r>
+              <w:t>, Chiave primaria</w:t>
+            </w:r>
           </w:p>
         </w:tc>
       </w:tr>
@@ -1935,7 +2013,10 @@
           </w:tcPr>
           <w:p>
             <w:r>
-              <w:t xml:space="preserve">Lunghezza massima: 30 caratteri, </w:t>
+              <w:t>Intero compreso tra 0 e 2</w:t>
+            </w:r>
+            <w:r>
+              <w:t xml:space="preserve">, </w:t>
             </w:r>
             <w:proofErr w:type="spellStart"/>
             <w:r>
@@ -1946,10 +2027,26 @@
               <w:t xml:space="preserve"> </w:t>
             </w:r>
             <w:proofErr w:type="spellStart"/>
+            <w:proofErr w:type="gramStart"/>
             <w:r>
               <w:t>null</w:t>
             </w:r>
             <w:proofErr w:type="spellEnd"/>
+            <w:r>
+              <w:t>(</w:t>
+            </w:r>
+            <w:proofErr w:type="gramEnd"/>
+            <w:r>
+              <w:t xml:space="preserve">da </w:t>
+            </w:r>
+            <w:proofErr w:type="spellStart"/>
+            <w:r>
+              <w:t>checkare</w:t>
+            </w:r>
+            <w:proofErr w:type="spellEnd"/>
+            <w:r>
+              <w:t>)</w:t>
+            </w:r>
           </w:p>
         </w:tc>
       </w:tr>
@@ -1968,7 +2065,24 @@
           <w:tcPr>
             <w:tcW w:w="4814" w:type="dxa"/>
           </w:tcPr>
-          <w:p/>
+          <w:p>
+            <w:r>
+              <w:t xml:space="preserve">Intero compreso tra 0 e 10, </w:t>
+            </w:r>
+            <w:proofErr w:type="spellStart"/>
+            <w:r>
+              <w:t>not</w:t>
+            </w:r>
+            <w:proofErr w:type="spellEnd"/>
+            <w:r>
+              <w:t xml:space="preserve"> </w:t>
+            </w:r>
+            <w:proofErr w:type="spellStart"/>
+            <w:r>
+              <w:t>null</w:t>
+            </w:r>
+            <w:proofErr w:type="spellEnd"/>
+          </w:p>
         </w:tc>
       </w:tr>
       <w:tr>
@@ -1986,7 +2100,24 @@
           <w:tcPr>
             <w:tcW w:w="4814" w:type="dxa"/>
           </w:tcPr>
-          <w:p/>
+          <w:p>
+            <w:r>
+              <w:t xml:space="preserve">Lunghezza massima: 10 caratteri, </w:t>
+            </w:r>
+            <w:proofErr w:type="spellStart"/>
+            <w:r>
+              <w:t>not</w:t>
+            </w:r>
+            <w:proofErr w:type="spellEnd"/>
+            <w:r>
+              <w:t xml:space="preserve"> </w:t>
+            </w:r>
+            <w:proofErr w:type="spellStart"/>
+            <w:r>
+              <w:t>null</w:t>
+            </w:r>
+            <w:proofErr w:type="spellEnd"/>
+          </w:p>
         </w:tc>
       </w:tr>
       <w:tr>
@@ -1997,16 +2128,28 @@
           <w:p>
             <w:r>
               <w:t>Ricarica</w:t>
+            </w:r>
+          </w:p>
+        </w:tc>
+        <w:tc>
+          <w:tcPr>
+            <w:tcW w:w="4814" w:type="dxa"/>
+          </w:tcPr>
+          <w:p>
+            <w:r>
+              <w:t xml:space="preserve">Intero compreso tra 0 e 3, </w:t>
+            </w:r>
+            <w:proofErr w:type="spellStart"/>
+            <w:r>
+              <w:t>not</w:t>
+            </w:r>
+            <w:proofErr w:type="spellEnd"/>
+            <w:r>
+              <w:t xml:space="preserve"> null</w:t>
             </w:r>
             <w:bookmarkStart w:id="1" w:name="_GoBack"/>
             <w:bookmarkEnd w:id="1"/>
           </w:p>
-        </w:tc>
-        <w:tc>
-          <w:tcPr>
-            <w:tcW w:w="4814" w:type="dxa"/>
-          </w:tcPr>
-          <w:p/>
         </w:tc>
       </w:tr>
     </w:tbl>

</xml_diff>

<commit_message>
aggiornati class diagram e ER
nella classe Personaggio aggiunti nome,cognome, età e nazionalità e aggiornato class diagram in rad e gestione dati persistenti e aggiornato ER in gestione dati persistenti
</commit_message>
<xml_diff>
--- a/InternalWorkProduct/SDD - Gestione dei dati persisteni.docx
+++ b/InternalWorkProduct/SDD - Gestione dei dati persisteni.docx
@@ -44,7 +44,10 @@
         <w:t xml:space="preserve"> generale riproposto nel RAD con una breve descrizione delle corrispondenze che hanno portato alla creazione del database.</w:t>
       </w:r>
     </w:p>
-    <w:p/>
+    <w:p>
+      <w:bookmarkStart w:id="0" w:name="_GoBack"/>
+      <w:bookmarkEnd w:id="0"/>
+    </w:p>
     <w:p>
       <w:r>
         <w:rPr>
@@ -54,7 +57,7 @@
           <wp:inline distT="0" distB="0" distL="0" distR="0">
             <wp:extent cx="6115050" cy="3479800"/>
             <wp:effectExtent l="0" t="0" r="0" b="6350"/>
-            <wp:docPr id="6" name="Immagine 6"/>
+            <wp:docPr id="3" name="Immagine 3"/>
             <wp:cNvGraphicFramePr>
               <a:graphicFrameLocks xmlns:a="http://schemas.openxmlformats.org/drawingml/2006/main" noChangeAspect="1"/>
             </wp:cNvGraphicFramePr>
@@ -62,7 +65,7 @@
               <a:graphicData uri="http://schemas.openxmlformats.org/drawingml/2006/picture">
                 <pic:pic xmlns:pic="http://schemas.openxmlformats.org/drawingml/2006/picture">
                   <pic:nvPicPr>
-                    <pic:cNvPr id="0" name="Picture 4"/>
+                    <pic:cNvPr id="0" name="Picture 2"/>
                     <pic:cNvPicPr>
                       <a:picLocks noChangeAspect="1" noChangeArrowheads="1"/>
                     </pic:cNvPicPr>
@@ -273,9 +276,9 @@
         </w:rPr>
         <w:drawing>
           <wp:inline distT="0" distB="0" distL="0" distR="0">
-            <wp:extent cx="6114415" cy="5553710"/>
-            <wp:effectExtent l="0" t="0" r="635" b="8890"/>
-            <wp:docPr id="1" name="Immagine 1"/>
+            <wp:extent cx="6115050" cy="5734050"/>
+            <wp:effectExtent l="0" t="0" r="0" b="0"/>
+            <wp:docPr id="2" name="Immagine 2"/>
             <wp:cNvGraphicFramePr>
               <a:graphicFrameLocks xmlns:a="http://schemas.openxmlformats.org/drawingml/2006/main" noChangeAspect="1"/>
             </wp:cNvGraphicFramePr>
@@ -304,7 +307,7 @@
                   <pic:spPr bwMode="auto">
                     <a:xfrm>
                       <a:off x="0" y="0"/>
-                      <a:ext cx="6114415" cy="5553710"/>
+                      <a:ext cx="6115050" cy="5734050"/>
                     </a:xfrm>
                     <a:prstGeom prst="rect">
                       <a:avLst/>
@@ -720,7 +723,7 @@
           </w:tcPr>
           <w:p>
             <w:r>
-              <w:t>Generalità</w:t>
+              <w:t>Nome</w:t>
             </w:r>
           </w:p>
         </w:tc>
@@ -749,6 +752,97 @@
             <w:tcW w:w="4814" w:type="dxa"/>
           </w:tcPr>
           <w:p>
+            <w:r>
+              <w:t>Cognome</w:t>
+            </w:r>
+          </w:p>
+        </w:tc>
+        <w:tc>
+          <w:tcPr>
+            <w:tcW w:w="4814" w:type="dxa"/>
+          </w:tcPr>
+          <w:p>
+            <w:r>
+              <w:t>Lunghezza massima: 30 caratteri,</w:t>
+            </w:r>
+          </w:p>
+          <w:p>
+            <w:r>
+              <w:t>chiave primaria</w:t>
+            </w:r>
+          </w:p>
+        </w:tc>
+      </w:tr>
+      <w:tr>
+        <w:tc>
+          <w:tcPr>
+            <w:tcW w:w="4814" w:type="dxa"/>
+          </w:tcPr>
+          <w:p>
+            <w:r>
+              <w:t>Età</w:t>
+            </w:r>
+          </w:p>
+        </w:tc>
+        <w:tc>
+          <w:tcPr>
+            <w:tcW w:w="4814" w:type="dxa"/>
+          </w:tcPr>
+          <w:p>
+            <w:proofErr w:type="spellStart"/>
+            <w:r>
+              <w:t>Not</w:t>
+            </w:r>
+            <w:proofErr w:type="spellEnd"/>
+            <w:r>
+              <w:t xml:space="preserve"> </w:t>
+            </w:r>
+            <w:proofErr w:type="spellStart"/>
+            <w:r>
+              <w:t>null</w:t>
+            </w:r>
+            <w:proofErr w:type="spellEnd"/>
+          </w:p>
+        </w:tc>
+      </w:tr>
+      <w:tr>
+        <w:tc>
+          <w:tcPr>
+            <w:tcW w:w="4814" w:type="dxa"/>
+          </w:tcPr>
+          <w:p>
+            <w:r>
+              <w:t>Nazionalità</w:t>
+            </w:r>
+          </w:p>
+        </w:tc>
+        <w:tc>
+          <w:tcPr>
+            <w:tcW w:w="4814" w:type="dxa"/>
+          </w:tcPr>
+          <w:p>
+            <w:proofErr w:type="spellStart"/>
+            <w:r>
+              <w:t>Not</w:t>
+            </w:r>
+            <w:proofErr w:type="spellEnd"/>
+            <w:r>
+              <w:t xml:space="preserve"> </w:t>
+            </w:r>
+            <w:proofErr w:type="spellStart"/>
+            <w:r>
+              <w:t>null</w:t>
+            </w:r>
+            <w:proofErr w:type="spellEnd"/>
+          </w:p>
+        </w:tc>
+      </w:tr>
+      <w:tr>
+        <w:tc>
+          <w:tcPr>
+            <w:tcW w:w="4814" w:type="dxa"/>
+          </w:tcPr>
+          <w:p>
             <w:proofErr w:type="spellStart"/>
             <w:r>
               <w:t>Tarocco_dominante</w:t>
@@ -761,6 +855,12 @@
             <w:tcW w:w="4814" w:type="dxa"/>
           </w:tcPr>
           <w:p>
+            <w:r>
+              <w:t>Lunghezza massima</w:t>
+            </w:r>
+            <w:r>
+              <w:t xml:space="preserve">: 15, </w:t>
+            </w:r>
             <w:proofErr w:type="spellStart"/>
             <w:r>
               <w:t>not</w:t>
@@ -2690,10 +2790,7 @@
         </w:tc>
       </w:tr>
     </w:tbl>
-    <w:p>
-      <w:bookmarkStart w:id="0" w:name="_GoBack"/>
-      <w:bookmarkEnd w:id="0"/>
-    </w:p>
+    <w:p/>
     <w:p/>
     <w:tbl>
       <w:tblPr>

</xml_diff>

<commit_message>
Gestione dati persistenti e Database
modifica di attributi in gestione dati persistenti e aggiunta file SQL per il database
</commit_message>
<xml_diff>
--- a/InternalWorkProduct/SDD - Gestione dei dati persisteni.docx
+++ b/InternalWorkProduct/SDD - Gestione dei dati persisteni.docx
@@ -44,10 +44,7 @@
         <w:t xml:space="preserve"> generale riproposto nel RAD con una breve descrizione delle corrispondenze che hanno portato alla creazione del database.</w:t>
       </w:r>
     </w:p>
-    <w:p>
-      <w:bookmarkStart w:id="0" w:name="_GoBack"/>
-      <w:bookmarkEnd w:id="0"/>
-    </w:p>
+    <w:p/>
     <w:p>
       <w:r>
         <w:rPr>
@@ -1931,7 +1928,10 @@
           </w:tcPr>
           <w:p>
             <w:r>
-              <w:t>Ruolo (chiave primaria di utenteModeratore)</w:t>
+              <w:t>Username</w:t>
+            </w:r>
+            <w:r>
+              <w:t xml:space="preserve"> (chiave primaria di utenteModeratore)</w:t>
             </w:r>
           </w:p>
         </w:tc>
@@ -2860,30 +2860,46 @@
           </w:tcPr>
           <w:p>
             <w:r>
-              <w:t>Ruolo (chiave primaria di utenteModeratore)</w:t>
-            </w:r>
-          </w:p>
-        </w:tc>
-        <w:tc>
-          <w:tcPr>
-            <w:tcW w:w="4814" w:type="dxa"/>
-          </w:tcPr>
-          <w:p>
-            <w:proofErr w:type="spellStart"/>
-            <w:r>
-              <w:t>Not</w:t>
-            </w:r>
-            <w:proofErr w:type="spellEnd"/>
+              <w:t>Username</w:t>
+            </w:r>
             <w:r>
               <w:t xml:space="preserve"> </w:t>
             </w:r>
-            <w:proofErr w:type="spellStart"/>
-            <w:r>
-              <w:t>null</w:t>
-            </w:r>
-            <w:proofErr w:type="spellEnd"/>
-            <w:r>
-              <w:t>, chiave esterna</w:t>
+            <w:bookmarkStart w:id="0" w:name="_GoBack"/>
+            <w:bookmarkEnd w:id="0"/>
+            <w:r>
+              <w:t xml:space="preserve">(chiave primaria di </w:t>
+            </w:r>
+            <w:proofErr w:type="spellStart"/>
+            <w:r>
+              <w:t>utenteRegistrato</w:t>
+            </w:r>
+            <w:proofErr w:type="spellEnd"/>
+            <w:r>
+              <w:t>)</w:t>
+            </w:r>
+          </w:p>
+        </w:tc>
+        <w:tc>
+          <w:tcPr>
+            <w:tcW w:w="4814" w:type="dxa"/>
+          </w:tcPr>
+          <w:p>
+            <w:r>
+              <w:t xml:space="preserve">Lunghezza massima: 15 caratteri, </w:t>
+            </w:r>
+            <w:proofErr w:type="spellStart"/>
+            <w:r>
+              <w:t>unique</w:t>
+            </w:r>
+            <w:proofErr w:type="spellEnd"/>
+          </w:p>
+          <w:p>
+            <w:r>
+              <w:t xml:space="preserve">Chiave </w:t>
+            </w:r>
+            <w:r>
+              <w:t>esterna</w:t>
             </w:r>
           </w:p>
         </w:tc>

</xml_diff>

<commit_message>
ER && SDD - Gestione dei dati persistenti
Aggiunta della relazione tra utenteRegistrato e Storia "è invitato" e aggiunta della relativa tabella
</commit_message>
<xml_diff>
--- a/InternalWorkProduct/SDD - Gestione dei dati persisteni.docx
+++ b/InternalWorkProduct/SDD - Gestione dei dati persisteni.docx
@@ -3,8 +3,6 @@
 <w:document xmlns:wpc="http://schemas.microsoft.com/office/word/2010/wordprocessingCanvas" xmlns:cx="http://schemas.microsoft.com/office/drawing/2014/chartex" xmlns:cx1="http://schemas.microsoft.com/office/drawing/2015/9/8/chartex" xmlns:cx2="http://schemas.microsoft.com/office/drawing/2015/10/21/chartex" xmlns:cx3="http://schemas.microsoft.com/office/drawing/2016/5/9/chartex" xmlns:cx4="http://schemas.microsoft.com/office/drawing/2016/5/10/chartex" xmlns:cx5="http://schemas.microsoft.com/office/drawing/2016/5/11/chartex" xmlns:cx6="http://schemas.microsoft.com/office/drawing/2016/5/12/chartex" xmlns:cx7="http://schemas.microsoft.com/office/drawing/2016/5/13/chartex" xmlns:cx8="http://schemas.microsoft.com/office/drawing/2016/5/14/chartex" xmlns:mc="http://schemas.openxmlformats.org/markup-compatibility/2006" xmlns:aink="http://schemas.microsoft.com/office/drawing/2016/ink" xmlns:am3d="http://schemas.microsoft.com/office/drawing/2017/model3d" xmlns:o="urn:schemas-microsoft-com:office:office" xmlns:r="http://schemas.openxmlformats.org/officeDocument/2006/relationships" xmlns:m="http://schemas.openxmlformats.org/officeDocument/2006/math" xmlns:v="urn:schemas-microsoft-com:vml" xmlns:wp14="http://schemas.microsoft.com/office/word/2010/wordprocessingDrawing" xmlns:wp="http://schemas.openxmlformats.org/drawingml/2006/wordprocessingDrawing" xmlns:w10="urn:schemas-microsoft-com:office:word" xmlns:w="http://schemas.openxmlformats.org/wordprocessingml/2006/main" xmlns:w14="http://schemas.microsoft.com/office/word/2010/wordml" xmlns:w15="http://schemas.microsoft.com/office/word/2012/wordml" xmlns:w16cid="http://schemas.microsoft.com/office/word/2016/wordml/cid" xmlns:w16se="http://schemas.microsoft.com/office/word/2015/wordml/symex" xmlns:wpg="http://schemas.microsoft.com/office/word/2010/wordprocessingGroup" xmlns:wpi="http://schemas.microsoft.com/office/word/2010/wordprocessingInk" xmlns:wne="http://schemas.microsoft.com/office/word/2006/wordml" xmlns:wps="http://schemas.microsoft.com/office/word/2010/wordprocessingShape" mc:Ignorable="w14 w15 w16se w16cid wp14">
   <w:body>
     <w:p>
-      <w:bookmarkStart w:id="0" w:name="_GoBack"/>
-      <w:bookmarkEnd w:id="0"/>
       <w:r>
         <w:t>3.4 GESTIONE DEI DATI PERSISTENTI</w:t>
       </w:r>
@@ -70,7 +68,7 @@
                     </pic:cNvPicPr>
                   </pic:nvPicPr>
                   <pic:blipFill>
-                    <a:blip r:embed="rId7">
+                    <a:blip r:embed="rId8">
                       <a:extLst>
                         <a:ext uri="{28A0092B-C50C-407E-A947-70E740481C1C}">
                           <a14:useLocalDpi xmlns:a14="http://schemas.microsoft.com/office/drawing/2010/main" val="0"/>
@@ -290,7 +288,7 @@
                     </pic:cNvPicPr>
                   </pic:nvPicPr>
                   <pic:blipFill>
-                    <a:blip r:embed="rId8">
+                    <a:blip r:embed="rId9">
                       <a:extLst>
                         <a:ext uri="{28A0092B-C50C-407E-A947-70E740481C1C}">
                           <a14:useLocalDpi xmlns:a14="http://schemas.microsoft.com/office/drawing/2010/main" val="0"/>
@@ -377,9 +375,9 @@
         <w:lastRenderedPageBreak/>
         <w:drawing>
           <wp:inline distT="0" distB="0" distL="0" distR="0">
-            <wp:extent cx="6115050" cy="6653530"/>
-            <wp:effectExtent l="0" t="0" r="0" b="0"/>
-            <wp:docPr id="1" name="Immagine 1"/>
+            <wp:extent cx="6114415" cy="6653530"/>
+            <wp:effectExtent l="0" t="0" r="635" b="0"/>
+            <wp:docPr id="4" name="Immagine 4"/>
             <wp:cNvGraphicFramePr>
               <a:graphicFrameLocks xmlns:a="http://schemas.openxmlformats.org/drawingml/2006/main" noChangeAspect="1"/>
             </wp:cNvGraphicFramePr>
@@ -387,13 +385,13 @@
               <a:graphicData uri="http://schemas.openxmlformats.org/drawingml/2006/picture">
                 <pic:pic xmlns:pic="http://schemas.openxmlformats.org/drawingml/2006/picture">
                   <pic:nvPicPr>
-                    <pic:cNvPr id="0" name="Picture 1"/>
+                    <pic:cNvPr id="0" name="Picture 3"/>
                     <pic:cNvPicPr>
                       <a:picLocks noChangeAspect="1" noChangeArrowheads="1"/>
                     </pic:cNvPicPr>
                   </pic:nvPicPr>
                   <pic:blipFill>
-                    <a:blip r:embed="rId9">
+                    <a:blip r:embed="rId10">
                       <a:extLst>
                         <a:ext uri="{28A0092B-C50C-407E-A947-70E740481C1C}">
                           <a14:useLocalDpi xmlns:a14="http://schemas.microsoft.com/office/drawing/2010/main" val="0"/>
@@ -408,7 +406,7 @@
                   <pic:spPr bwMode="auto">
                     <a:xfrm>
                       <a:off x="0" y="0"/>
-                      <a:ext cx="6115050" cy="6653530"/>
+                      <a:ext cx="6114415" cy="6653530"/>
                     </a:xfrm>
                     <a:prstGeom prst="rect">
                       <a:avLst/>
@@ -2208,7 +2206,12 @@
           </w:tcPr>
           <w:p>
             <w:r>
-              <w:t>Nome (chiave primaria di Storia)</w:t>
+              <w:t>Titolo</w:t>
+            </w:r>
+            <w:bookmarkStart w:id="0" w:name="_GoBack"/>
+            <w:bookmarkEnd w:id="0"/>
+            <w:r>
+              <w:t xml:space="preserve"> (chiave primaria di Storia)</w:t>
             </w:r>
           </w:p>
         </w:tc>
@@ -2383,6 +2386,161 @@
             <w:proofErr w:type="spellEnd"/>
             <w:r>
               <w:t>, Chiave esterna</w:t>
+            </w:r>
+          </w:p>
+        </w:tc>
+      </w:tr>
+    </w:tbl>
+    <w:p/>
+    <w:tbl>
+      <w:tblPr>
+        <w:tblStyle w:val="Grigliatabella"/>
+        <w:tblW w:w="0" w:type="auto"/>
+        <w:tblLook w:val="04A0" w:firstRow="1" w:lastRow="0" w:firstColumn="1" w:lastColumn="0" w:noHBand="0" w:noVBand="1"/>
+      </w:tblPr>
+      <w:tblGrid>
+        <w:gridCol w:w="4814"/>
+        <w:gridCol w:w="4814"/>
+      </w:tblGrid>
+      <w:tr>
+        <w:tc>
+          <w:tcPr>
+            <w:tcW w:w="9628" w:type="dxa"/>
+            <w:gridSpan w:val="2"/>
+          </w:tcPr>
+          <w:p>
+            <w:r>
+              <w:t>È invitato</w:t>
+            </w:r>
+            <w:r>
+              <w:t xml:space="preserve"> (relazione tra </w:t>
+            </w:r>
+            <w:proofErr w:type="spellStart"/>
+            <w:r>
+              <w:t>utenteRegistrato</w:t>
+            </w:r>
+            <w:proofErr w:type="spellEnd"/>
+            <w:r>
+              <w:t xml:space="preserve"> e </w:t>
+            </w:r>
+            <w:r>
+              <w:t>Storia</w:t>
+            </w:r>
+            <w:r>
+              <w:t>)</w:t>
+            </w:r>
+          </w:p>
+        </w:tc>
+      </w:tr>
+      <w:tr>
+        <w:tc>
+          <w:tcPr>
+            <w:tcW w:w="4814" w:type="dxa"/>
+          </w:tcPr>
+          <w:p>
+            <w:pPr>
+              <w:rPr>
+                <w:b/>
+              </w:rPr>
+            </w:pPr>
+            <w:r>
+              <w:rPr>
+                <w:b/>
+              </w:rPr>
+              <w:t>Campo</w:t>
+            </w:r>
+          </w:p>
+        </w:tc>
+        <w:tc>
+          <w:tcPr>
+            <w:tcW w:w="4814" w:type="dxa"/>
+          </w:tcPr>
+          <w:p>
+            <w:pPr>
+              <w:rPr>
+                <w:b/>
+              </w:rPr>
+            </w:pPr>
+            <w:r>
+              <w:rPr>
+                <w:b/>
+              </w:rPr>
+              <w:t>Vincoli</w:t>
+            </w:r>
+          </w:p>
+        </w:tc>
+      </w:tr>
+      <w:tr>
+        <w:tc>
+          <w:tcPr>
+            <w:tcW w:w="4814" w:type="dxa"/>
+          </w:tcPr>
+          <w:p>
+            <w:r>
+              <w:t xml:space="preserve">Username (chiave primaria di </w:t>
+            </w:r>
+            <w:proofErr w:type="spellStart"/>
+            <w:r>
+              <w:t>utenteRegistrato</w:t>
+            </w:r>
+            <w:proofErr w:type="spellEnd"/>
+            <w:r>
+              <w:t>)</w:t>
+            </w:r>
+          </w:p>
+        </w:tc>
+        <w:tc>
+          <w:tcPr>
+            <w:tcW w:w="4814" w:type="dxa"/>
+          </w:tcPr>
+          <w:p>
+            <w:proofErr w:type="spellStart"/>
+            <w:r>
+              <w:t>Not</w:t>
+            </w:r>
+            <w:proofErr w:type="spellEnd"/>
+            <w:r>
+              <w:t xml:space="preserve"> </w:t>
+            </w:r>
+            <w:proofErr w:type="spellStart"/>
+            <w:r>
+              <w:t>null</w:t>
+            </w:r>
+            <w:proofErr w:type="spellEnd"/>
+            <w:r>
+              <w:t>, chiave esterna</w:t>
+            </w:r>
+          </w:p>
+        </w:tc>
+      </w:tr>
+      <w:tr>
+        <w:tc>
+          <w:tcPr>
+            <w:tcW w:w="4814" w:type="dxa"/>
+          </w:tcPr>
+          <w:p>
+            <w:r>
+              <w:t>Titolo (chiave primaria di Storia)</w:t>
+            </w:r>
+          </w:p>
+        </w:tc>
+        <w:tc>
+          <w:tcPr>
+            <w:tcW w:w="4814" w:type="dxa"/>
+          </w:tcPr>
+          <w:p>
+            <w:r>
+              <w:t xml:space="preserve">Lunghezza massima: 50 caratteri, </w:t>
+            </w:r>
+            <w:proofErr w:type="spellStart"/>
+            <w:r>
+              <w:t>unique</w:t>
+            </w:r>
+            <w:proofErr w:type="spellEnd"/>
+          </w:p>
+          <w:p>
+            <w:r>
+              <w:t>Chiave esterna</w:t>
             </w:r>
           </w:p>
         </w:tc>
@@ -3448,4 +3606,16 @@
     </a:ext>
   </a:extLst>
 </a:theme>
+</file>
+
+<file path=customXml/item1.xml><?xml version="1.0" encoding="utf-8"?>
+<b:Sources xmlns:b="http://schemas.openxmlformats.org/officeDocument/2006/bibliography" xmlns="http://schemas.openxmlformats.org/officeDocument/2006/bibliography" SelectedStyle="\APASixthEditionOfficeOnline.xsl" StyleName="APA" Version="6"/>
+</file>
+
+<file path=customXml/itemProps1.xml><?xml version="1.0" encoding="utf-8"?>
+<ds:datastoreItem xmlns:ds="http://schemas.openxmlformats.org/officeDocument/2006/customXml" ds:itemID="{75E5134D-86C8-4C46-9CFD-038668C491C3}">
+  <ds:schemaRefs>
+    <ds:schemaRef ds:uri="http://schemas.openxmlformats.org/officeDocument/2006/bibliography"/>
+  </ds:schemaRefs>
+</ds:datastoreItem>
 </file>
</xml_diff>

<commit_message>
aggiornamenti ER && gestione dati persistenti && mysql
</commit_message>
<xml_diff>
--- a/InternalWorkProduct/SDD - Gestione dei dati persisteni.docx
+++ b/InternalWorkProduct/SDD - Gestione dei dati persisteni.docx
@@ -1856,6 +1856,36 @@
           </w:tcPr>
           <w:p>
             <w:r>
+              <w:t>Id</w:t>
+            </w:r>
+          </w:p>
+        </w:tc>
+        <w:tc>
+          <w:tcPr>
+            <w:tcW w:w="4814" w:type="dxa"/>
+          </w:tcPr>
+          <w:p>
+            <w:r>
+              <w:t xml:space="preserve">Intero, </w:t>
+            </w:r>
+            <w:proofErr w:type="spellStart"/>
+            <w:r>
+              <w:t>unique</w:t>
+            </w:r>
+            <w:proofErr w:type="spellEnd"/>
+            <w:r>
+              <w:t>, Chiave primaria</w:t>
+            </w:r>
+          </w:p>
+        </w:tc>
+      </w:tr>
+      <w:tr>
+        <w:tc>
+          <w:tcPr>
+            <w:tcW w:w="4814" w:type="dxa"/>
+          </w:tcPr>
+          <w:p>
+            <w:r>
               <w:t>Tipo</w:t>
             </w:r>
           </w:p>
@@ -2208,8 +2238,6 @@
             <w:r>
               <w:t>Titolo</w:t>
             </w:r>
-            <w:bookmarkStart w:id="0" w:name="_GoBack"/>
-            <w:bookmarkEnd w:id="0"/>
             <w:r>
               <w:t xml:space="preserve"> (chiave primaria di Storia)</w:t>
             </w:r>
@@ -2410,10 +2438,7 @@
           </w:tcPr>
           <w:p>
             <w:r>
-              <w:t>È invitato</w:t>
-            </w:r>
-            <w:r>
-              <w:t xml:space="preserve"> (relazione tra </w:t>
+              <w:t xml:space="preserve">È invitato (relazione tra </w:t>
             </w:r>
             <w:proofErr w:type="spellStart"/>
             <w:r>
@@ -2421,13 +2446,7 @@
             </w:r>
             <w:proofErr w:type="spellEnd"/>
             <w:r>
-              <w:t xml:space="preserve"> e </w:t>
-            </w:r>
-            <w:r>
-              <w:t>Storia</w:t>
-            </w:r>
-            <w:r>
-              <w:t>)</w:t>
+              <w:t xml:space="preserve"> e Storia)</w:t>
             </w:r>
           </w:p>
         </w:tc>
@@ -2547,7 +2566,10 @@
       </w:tr>
     </w:tbl>
     <w:p/>
-    <w:p/>
+    <w:p>
+      <w:bookmarkStart w:id="0" w:name="_GoBack"/>
+      <w:bookmarkEnd w:id="0"/>
+    </w:p>
     <w:sectPr>
       <w:pgSz w:w="11906" w:h="16838"/>
       <w:pgMar w:top="1417" w:right="1134" w:bottom="1134" w:left="1134" w:header="708" w:footer="708" w:gutter="0"/>
@@ -3613,7 +3635,7 @@
 </file>
 
 <file path=customXml/itemProps1.xml><?xml version="1.0" encoding="utf-8"?>
-<ds:datastoreItem xmlns:ds="http://schemas.openxmlformats.org/officeDocument/2006/customXml" ds:itemID="{75E5134D-86C8-4C46-9CFD-038668C491C3}">
+<ds:datastoreItem xmlns:ds="http://schemas.openxmlformats.org/officeDocument/2006/customXml" ds:itemID="{561FD8D8-5F5A-4E3B-A6FD-C1FC33671505}">
   <ds:schemaRefs>
     <ds:schemaRef ds:uri="http://schemas.openxmlformats.org/officeDocument/2006/bibliography"/>
   </ds:schemaRefs>

</xml_diff>

<commit_message>
Cambiamenti all'ER e al SDD
</commit_message>
<xml_diff>
--- a/InternalWorkProduct/SDD - Gestione dei dati persisteni.docx
+++ b/InternalWorkProduct/SDD - Gestione dei dati persisteni.docx
@@ -387,9 +387,9 @@
         <w:lastRenderedPageBreak/>
         <w:drawing>
           <wp:inline distT="0" distB="0" distL="0" distR="0">
-            <wp:extent cx="6114415" cy="6392545"/>
-            <wp:effectExtent l="0" t="0" r="635" b="8255"/>
-            <wp:docPr id="1" name="Immagine 1"/>
+            <wp:extent cx="6114415" cy="6376670"/>
+            <wp:effectExtent l="0" t="0" r="635" b="5080"/>
+            <wp:docPr id="4" name="Immagine 4"/>
             <wp:cNvGraphicFramePr>
               <a:graphicFrameLocks xmlns:a="http://schemas.openxmlformats.org/drawingml/2006/main" noChangeAspect="1"/>
             </wp:cNvGraphicFramePr>
@@ -418,7 +418,7 @@
                   <pic:spPr bwMode="auto">
                     <a:xfrm>
                       <a:off x="0" y="0"/>
-                      <a:ext cx="6114415" cy="6392545"/>
+                      <a:ext cx="6114415" cy="6376670"/>
                     </a:xfrm>
                     <a:prstGeom prst="rect">
                       <a:avLst/>
@@ -1649,6 +1649,9 @@
             <w:r>
               <w:t>Nom</w:t>
             </w:r>
+            <w:r>
+              <w:t>eOggetto</w:t>
+            </w:r>
             <w:proofErr w:type="spellEnd"/>
           </w:p>
         </w:tc>
@@ -2028,17 +2031,17 @@
           </w:tcPr>
           <w:p>
             <w:r>
-              <w:t>Abilità</w:t>
-            </w:r>
-          </w:p>
-        </w:tc>
-        <w:tc>
-          <w:tcPr>
-            <w:tcW w:w="4814" w:type="dxa"/>
-          </w:tcPr>
-          <w:p>
-            <w:r>
-              <w:t xml:space="preserve">Intero compreso tra 0 e 10, </w:t>
+              <w:t>Munizione</w:t>
+            </w:r>
+          </w:p>
+        </w:tc>
+        <w:tc>
+          <w:tcPr>
+            <w:tcW w:w="4814" w:type="dxa"/>
+          </w:tcPr>
+          <w:p>
+            <w:r>
+              <w:t xml:space="preserve">Lunghezza massima: 10 caratteri, </w:t>
             </w:r>
             <w:proofErr w:type="spellStart"/>
             <w:r>
@@ -2063,17 +2066,17 @@
           </w:tcPr>
           <w:p>
             <w:r>
-              <w:t>Munizione</w:t>
-            </w:r>
-          </w:p>
-        </w:tc>
-        <w:tc>
-          <w:tcPr>
-            <w:tcW w:w="4814" w:type="dxa"/>
-          </w:tcPr>
-          <w:p>
-            <w:r>
-              <w:t xml:space="preserve">Lunghezza massima: 10 caratteri, </w:t>
+              <w:t>Ricarica</w:t>
+            </w:r>
+          </w:p>
+        </w:tc>
+        <w:tc>
+          <w:tcPr>
+            <w:tcW w:w="4814" w:type="dxa"/>
+          </w:tcPr>
+          <w:p>
+            <w:r>
+              <w:t xml:space="preserve">Intero compreso tra 0 e 3, </w:t>
             </w:r>
             <w:proofErr w:type="spellStart"/>
             <w:r>
@@ -2097,32 +2100,217 @@
             <w:tcW w:w="4814" w:type="dxa"/>
           </w:tcPr>
           <w:p>
-            <w:r>
-              <w:t>Ricarica</w:t>
-            </w:r>
-          </w:p>
-        </w:tc>
-        <w:tc>
-          <w:tcPr>
-            <w:tcW w:w="4814" w:type="dxa"/>
-          </w:tcPr>
-          <w:p>
-            <w:r>
-              <w:t xml:space="preserve">Intero compreso tra 0 e 3, </w:t>
-            </w:r>
-            <w:proofErr w:type="spellStart"/>
-            <w:r>
-              <w:t>not</w:t>
-            </w:r>
-            <w:proofErr w:type="spellEnd"/>
-            <w:r>
-              <w:t xml:space="preserve"> </w:t>
-            </w:r>
-            <w:proofErr w:type="spellStart"/>
-            <w:r>
-              <w:t>null</w:t>
-            </w:r>
-            <w:proofErr w:type="spellEnd"/>
+            <w:proofErr w:type="spellStart"/>
+            <w:proofErr w:type="gramStart"/>
+            <w:r>
+              <w:t>NomeOggetto</w:t>
+            </w:r>
+            <w:proofErr w:type="spellEnd"/>
+            <w:r>
+              <w:t>(</w:t>
+            </w:r>
+            <w:proofErr w:type="gramEnd"/>
+            <w:r>
+              <w:t>chiave primaria di Oggetti)</w:t>
+            </w:r>
+          </w:p>
+        </w:tc>
+        <w:tc>
+          <w:tcPr>
+            <w:tcW w:w="4814" w:type="dxa"/>
+          </w:tcPr>
+          <w:p>
+            <w:r>
+              <w:t xml:space="preserve">Lunghezza massima: 30 caratteri, </w:t>
+            </w:r>
+            <w:proofErr w:type="spellStart"/>
+            <w:r>
+              <w:t>unique</w:t>
+            </w:r>
+            <w:proofErr w:type="spellEnd"/>
+          </w:p>
+          <w:p>
+            <w:r>
+              <w:t xml:space="preserve">Chiave </w:t>
+            </w:r>
+            <w:r>
+              <w:t>esterna</w:t>
+            </w:r>
+          </w:p>
+        </w:tc>
+      </w:tr>
+    </w:tbl>
+    <w:p>
+      <w:bookmarkStart w:id="0" w:name="_GoBack"/>
+      <w:bookmarkEnd w:id="0"/>
+    </w:p>
+    <w:p/>
+    <w:tbl>
+      <w:tblPr>
+        <w:tblStyle w:val="Grigliatabella"/>
+        <w:tblW w:w="0" w:type="auto"/>
+        <w:tblLook w:val="04A0" w:firstRow="1" w:lastRow="0" w:firstColumn="1" w:lastColumn="0" w:noHBand="0" w:noVBand="1"/>
+      </w:tblPr>
+      <w:tblGrid>
+        <w:gridCol w:w="4814"/>
+        <w:gridCol w:w="4814"/>
+      </w:tblGrid>
+      <w:tr>
+        <w:tc>
+          <w:tcPr>
+            <w:tcW w:w="9628" w:type="dxa"/>
+            <w:gridSpan w:val="2"/>
+          </w:tcPr>
+          <w:p>
+            <w:r>
+              <w:t xml:space="preserve">Abilità </w:t>
+            </w:r>
+          </w:p>
+        </w:tc>
+      </w:tr>
+      <w:tr>
+        <w:tc>
+          <w:tcPr>
+            <w:tcW w:w="4814" w:type="dxa"/>
+          </w:tcPr>
+          <w:p>
+            <w:pPr>
+              <w:rPr>
+                <w:b/>
+              </w:rPr>
+            </w:pPr>
+            <w:r>
+              <w:rPr>
+                <w:b/>
+              </w:rPr>
+              <w:t>Campo</w:t>
+            </w:r>
+          </w:p>
+        </w:tc>
+        <w:tc>
+          <w:tcPr>
+            <w:tcW w:w="4814" w:type="dxa"/>
+          </w:tcPr>
+          <w:p>
+            <w:pPr>
+              <w:rPr>
+                <w:b/>
+              </w:rPr>
+            </w:pPr>
+            <w:r>
+              <w:rPr>
+                <w:b/>
+              </w:rPr>
+              <w:t>Vincoli</w:t>
+            </w:r>
+          </w:p>
+        </w:tc>
+      </w:tr>
+      <w:tr>
+        <w:tc>
+          <w:tcPr>
+            <w:tcW w:w="4814" w:type="dxa"/>
+          </w:tcPr>
+          <w:p>
+            <w:r>
+              <w:t xml:space="preserve">Identificativo </w:t>
+            </w:r>
+          </w:p>
+        </w:tc>
+        <w:tc>
+          <w:tcPr>
+            <w:tcW w:w="4814" w:type="dxa"/>
+          </w:tcPr>
+          <w:p>
+            <w:r>
+              <w:t xml:space="preserve">Lunghezza massima: 15 caratteri, </w:t>
+            </w:r>
+            <w:proofErr w:type="spellStart"/>
+            <w:r>
+              <w:t>unique</w:t>
+            </w:r>
+            <w:proofErr w:type="spellEnd"/>
+          </w:p>
+          <w:p>
+            <w:r>
+              <w:t>Chiave primaria</w:t>
+            </w:r>
+          </w:p>
+        </w:tc>
+      </w:tr>
+      <w:tr>
+        <w:tc>
+          <w:tcPr>
+            <w:tcW w:w="4814" w:type="dxa"/>
+          </w:tcPr>
+          <w:p>
+            <w:r>
+              <w:t>Valore</w:t>
+            </w:r>
+          </w:p>
+        </w:tc>
+        <w:tc>
+          <w:tcPr>
+            <w:tcW w:w="4814" w:type="dxa"/>
+          </w:tcPr>
+          <w:p>
+            <w:r>
+              <w:t>Intero</w:t>
+            </w:r>
+          </w:p>
+        </w:tc>
+      </w:tr>
+      <w:tr>
+        <w:tc>
+          <w:tcPr>
+            <w:tcW w:w="4814" w:type="dxa"/>
+          </w:tcPr>
+          <w:p>
+            <w:r>
+              <w:t>Nome (chiave primaria di Personaggio)</w:t>
+            </w:r>
+          </w:p>
+        </w:tc>
+        <w:tc>
+          <w:tcPr>
+            <w:tcW w:w="4814" w:type="dxa"/>
+          </w:tcPr>
+          <w:p>
+            <w:r>
+              <w:t>Lunghezza massima: 30 caratteri,</w:t>
+            </w:r>
+          </w:p>
+          <w:p>
+            <w:r>
+              <w:t xml:space="preserve">Chiave esterna </w:t>
+            </w:r>
+          </w:p>
+        </w:tc>
+      </w:tr>
+      <w:tr>
+        <w:tc>
+          <w:tcPr>
+            <w:tcW w:w="4814" w:type="dxa"/>
+          </w:tcPr>
+          <w:p>
+            <w:r>
+              <w:t>Cognome (chiave primaria di Personaggio)</w:t>
+            </w:r>
+          </w:p>
+        </w:tc>
+        <w:tc>
+          <w:tcPr>
+            <w:tcW w:w="4814" w:type="dxa"/>
+          </w:tcPr>
+          <w:p>
+            <w:r>
+              <w:t>Lunghezza massima: 30 caratteri,</w:t>
+            </w:r>
+          </w:p>
+          <w:p>
+            <w:r>
+              <w:t>Chiave esterna</w:t>
+            </w:r>
           </w:p>
         </w:tc>
       </w:tr>
@@ -2147,10 +2335,18 @@
           </w:tcPr>
           <w:p>
             <w:r>
-              <w:t>Abilità</w:t>
-            </w:r>
-            <w:r>
-              <w:t xml:space="preserve"> </w:t>
+              <w:t xml:space="preserve">Realizza (relazione tra </w:t>
+            </w:r>
+            <w:proofErr w:type="spellStart"/>
+            <w:r>
+              <w:t>utente</w:t>
+            </w:r>
+            <w:r>
+              <w:t>Registrato</w:t>
+            </w:r>
+            <w:proofErr w:type="spellEnd"/>
+            <w:r>
+              <w:t xml:space="preserve"> e Storia)</w:t>
             </w:r>
           </w:p>
         </w:tc>
@@ -2190,22 +2386,25 @@
               </w:rPr>
               <w:t>Vincoli</w:t>
             </w:r>
-            <w:proofErr w:type="spellStart"/>
-          </w:p>
-        </w:tc>
-      </w:tr>
-      <w:tr>
-        <w:tc>
-          <w:tcPr>
-            <w:tcW w:w="4814" w:type="dxa"/>
-          </w:tcPr>
-          <w:p>
-            <w:r>
-              <w:t>Identificativo</w:t>
-            </w:r>
-            <w:proofErr w:type="spellEnd"/>
-            <w:r>
-              <w:t xml:space="preserve"> </w:t>
+          </w:p>
+        </w:tc>
+      </w:tr>
+      <w:tr>
+        <w:tc>
+          <w:tcPr>
+            <w:tcW w:w="4814" w:type="dxa"/>
+          </w:tcPr>
+          <w:p>
+            <w:r>
+              <w:t xml:space="preserve">Username (chiave primaria di </w:t>
+            </w:r>
+            <w:proofErr w:type="spellStart"/>
+            <w:r>
+              <w:t>utenteRegistrato</w:t>
+            </w:r>
+            <w:proofErr w:type="spellEnd"/>
+            <w:r>
+              <w:t>)</w:t>
             </w:r>
           </w:p>
         </w:tc>
@@ -2225,82 +2424,38 @@
           </w:p>
           <w:p>
             <w:r>
-              <w:t xml:space="preserve">Chiave </w:t>
-            </w:r>
-            <w:r>
-              <w:t>primaria</w:t>
-            </w:r>
-          </w:p>
-        </w:tc>
-      </w:tr>
-      <w:tr>
-        <w:tc>
-          <w:tcPr>
-            <w:tcW w:w="4814" w:type="dxa"/>
-          </w:tcPr>
-          <w:p>
-            <w:r>
-              <w:t>Valore</w:t>
-            </w:r>
-          </w:p>
-        </w:tc>
-        <w:tc>
-          <w:tcPr>
-            <w:tcW w:w="4814" w:type="dxa"/>
-          </w:tcPr>
-          <w:p>
-            <w:r>
-              <w:t>Intero</w:t>
-            </w:r>
-          </w:p>
-        </w:tc>
-      </w:tr>
-      <w:tr>
-        <w:tc>
-          <w:tcPr>
-            <w:tcW w:w="4814" w:type="dxa"/>
-          </w:tcPr>
-          <w:p>
-            <w:r>
-              <w:t>Nome (chiave primaria di Personaggio)</w:t>
-            </w:r>
-          </w:p>
-        </w:tc>
-        <w:tc>
-          <w:tcPr>
-            <w:tcW w:w="4814" w:type="dxa"/>
-          </w:tcPr>
-          <w:p>
-            <w:r>
-              <w:t>Lunghezza massima: 30 caratteri,</w:t>
-            </w:r>
-          </w:p>
-          <w:p>
-            <w:r>
-              <w:t xml:space="preserve">Chiave esterna </w:t>
-            </w:r>
-          </w:p>
-        </w:tc>
-      </w:tr>
-      <w:tr>
-        <w:tc>
-          <w:tcPr>
-            <w:tcW w:w="4814" w:type="dxa"/>
-          </w:tcPr>
-          <w:p>
-            <w:r>
-              <w:t>Cognome (chiave primaria di Personaggio)</w:t>
-            </w:r>
-          </w:p>
-        </w:tc>
-        <w:tc>
-          <w:tcPr>
-            <w:tcW w:w="4814" w:type="dxa"/>
-          </w:tcPr>
-          <w:p>
-            <w:r>
-              <w:t>Lunghezza massima: 30 caratteri,</w:t>
-            </w:r>
+              <w:t>Chiave esterna</w:t>
+            </w:r>
+          </w:p>
+        </w:tc>
+      </w:tr>
+      <w:tr>
+        <w:tc>
+          <w:tcPr>
+            <w:tcW w:w="4814" w:type="dxa"/>
+          </w:tcPr>
+          <w:p>
+            <w:r>
+              <w:t>Titolo</w:t>
+            </w:r>
+            <w:r>
+              <w:t xml:space="preserve"> (chiave primaria di Storia)</w:t>
+            </w:r>
+          </w:p>
+        </w:tc>
+        <w:tc>
+          <w:tcPr>
+            <w:tcW w:w="4814" w:type="dxa"/>
+          </w:tcPr>
+          <w:p>
+            <w:r>
+              <w:t xml:space="preserve">Lunghezza massima: 50 caratteri, </w:t>
+            </w:r>
+            <w:proofErr w:type="spellStart"/>
+            <w:r>
+              <w:t>unique</w:t>
+            </w:r>
+            <w:proofErr w:type="spellEnd"/>
           </w:p>
           <w:p>
             <w:r>
@@ -2312,160 +2467,7 @@
     </w:tbl>
     <w:p/>
     <w:p/>
-    <w:tbl>
-      <w:tblPr>
-        <w:tblStyle w:val="Grigliatabella"/>
-        <w:tblW w:w="0" w:type="auto"/>
-        <w:tblLook w:val="04A0" w:firstRow="1" w:lastRow="0" w:firstColumn="1" w:lastColumn="0" w:noHBand="0" w:noVBand="1"/>
-      </w:tblPr>
-      <w:tblGrid>
-        <w:gridCol w:w="4814"/>
-        <w:gridCol w:w="4814"/>
-      </w:tblGrid>
-      <w:tr>
-        <w:tc>
-          <w:tcPr>
-            <w:tcW w:w="9628" w:type="dxa"/>
-            <w:gridSpan w:val="2"/>
-          </w:tcPr>
-          <w:p>
-            <w:r>
-              <w:t xml:space="preserve">Realizza (relazione tra </w:t>
-            </w:r>
-            <w:proofErr w:type="spellStart"/>
-            <w:r>
-              <w:t>utente</w:t>
-            </w:r>
-            <w:r>
-              <w:t>Registrato</w:t>
-            </w:r>
-            <w:proofErr w:type="spellEnd"/>
-            <w:r>
-              <w:t xml:space="preserve"> e Storia)</w:t>
-            </w:r>
-          </w:p>
-        </w:tc>
-      </w:tr>
-      <w:tr>
-        <w:tc>
-          <w:tcPr>
-            <w:tcW w:w="4814" w:type="dxa"/>
-          </w:tcPr>
-          <w:p>
-            <w:pPr>
-              <w:rPr>
-                <w:b/>
-              </w:rPr>
-            </w:pPr>
-            <w:r>
-              <w:rPr>
-                <w:b/>
-              </w:rPr>
-              <w:t>Campo</w:t>
-            </w:r>
-          </w:p>
-        </w:tc>
-        <w:tc>
-          <w:tcPr>
-            <w:tcW w:w="4814" w:type="dxa"/>
-          </w:tcPr>
-          <w:p>
-            <w:pPr>
-              <w:rPr>
-                <w:b/>
-              </w:rPr>
-            </w:pPr>
-            <w:r>
-              <w:rPr>
-                <w:b/>
-              </w:rPr>
-              <w:t>Vincoli</w:t>
-            </w:r>
-          </w:p>
-        </w:tc>
-      </w:tr>
-      <w:tr>
-        <w:tc>
-          <w:tcPr>
-            <w:tcW w:w="4814" w:type="dxa"/>
-          </w:tcPr>
-          <w:p>
-            <w:r>
-              <w:t xml:space="preserve">Username (chiave primaria di </w:t>
-            </w:r>
-            <w:proofErr w:type="spellStart"/>
-            <w:r>
-              <w:t>utenteRegistrato</w:t>
-            </w:r>
-            <w:proofErr w:type="spellEnd"/>
-            <w:r>
-              <w:t>)</w:t>
-            </w:r>
-          </w:p>
-        </w:tc>
-        <w:tc>
-          <w:tcPr>
-            <w:tcW w:w="4814" w:type="dxa"/>
-          </w:tcPr>
-          <w:p>
-            <w:r>
-              <w:t xml:space="preserve">Lunghezza massima: 15 caratteri, </w:t>
-            </w:r>
-            <w:proofErr w:type="spellStart"/>
-            <w:r>
-              <w:t>unique</w:t>
-            </w:r>
-            <w:proofErr w:type="spellEnd"/>
-          </w:p>
-          <w:p>
-            <w:r>
-              <w:t>Chiave esterna</w:t>
-            </w:r>
-          </w:p>
-        </w:tc>
-      </w:tr>
-      <w:tr>
-        <w:tc>
-          <w:tcPr>
-            <w:tcW w:w="4814" w:type="dxa"/>
-          </w:tcPr>
-          <w:p>
-            <w:r>
-              <w:t>Titolo</w:t>
-            </w:r>
-            <w:r>
-              <w:t xml:space="preserve"> (chiave primaria di Storia)</w:t>
-            </w:r>
-          </w:p>
-        </w:tc>
-        <w:tc>
-          <w:tcPr>
-            <w:tcW w:w="4814" w:type="dxa"/>
-          </w:tcPr>
-          <w:p>
-            <w:r>
-              <w:t xml:space="preserve">Lunghezza massima: 50 caratteri, </w:t>
-            </w:r>
-            <w:proofErr w:type="spellStart"/>
-            <w:r>
-              <w:t>unique</w:t>
-            </w:r>
-            <w:proofErr w:type="spellEnd"/>
-          </w:p>
-          <w:p>
-            <w:r>
-              <w:t>Chiave esterna</w:t>
-            </w:r>
-          </w:p>
-        </w:tc>
-      </w:tr>
-    </w:tbl>
     <w:p/>
-    <w:p/>
-    <w:p>
-      <w:bookmarkStart w:id="0" w:name="_GoBack"/>
-      <w:bookmarkEnd w:id="0"/>
-    </w:p>
     <w:tbl>
       <w:tblPr>
         <w:tblStyle w:val="Grigliatabella"/>
@@ -3832,7 +3834,7 @@
 </file>
 
 <file path=customXml/itemProps1.xml><?xml version="1.0" encoding="utf-8"?>
-<ds:datastoreItem xmlns:ds="http://schemas.openxmlformats.org/officeDocument/2006/customXml" ds:itemID="{E64230E7-1390-4AAD-A902-57B9A0A3B8BB}">
+<ds:datastoreItem xmlns:ds="http://schemas.openxmlformats.org/officeDocument/2006/customXml" ds:itemID="{DF4F970F-EB0D-4FBF-8079-45B44BEFA7AA}">
   <ds:schemaRefs>
     <ds:schemaRef ds:uri="http://schemas.openxmlformats.org/officeDocument/2006/bibliography"/>
   </ds:schemaRefs>

</xml_diff>

<commit_message>
aggiornamenti ER SDD e Test-Plan
aggiornamenti ER, messa chiave primaria "id" in oggetti, propagati i cambiamenti in SDD, iniziati i test case.
</commit_message>
<xml_diff>
--- a/InternalWorkProduct/SDD - Gestione dei dati persisteni.docx
+++ b/InternalWorkProduct/SDD - Gestione dei dati persisteni.docx
@@ -215,7 +215,13 @@
         </w:numPr>
       </w:pPr>
       <w:r>
-        <w:t>Ogni PG è in possesso di un numero imprecisato di Oggetti, definiti da nome, che li identifica, il peso e il costo. Gli oggetti possono essere delle armi, definite dal tipo, modello, dal danno che fanno, dall’abilità, dal numero di munizioni e dalla ricarica.</w:t>
+        <w:t>Ogni PG è in possesso di un numero imprecisato di Oggetti,</w:t>
+      </w:r>
+      <w:r>
+        <w:t xml:space="preserve"> identificati da un Id e</w:t>
+      </w:r>
+      <w:r>
+        <w:t xml:space="preserve"> definiti da nome, che li identifica, il peso e il costo. Gli oggetti possono essere delle armi, definite dal tipo, modello, dal danno che fanno, dall’abilità, dal numero di munizioni e dalla ricarica.</w:t>
       </w:r>
     </w:p>
     <w:p>
@@ -389,7 +395,7 @@
           <wp:inline distT="0" distB="0" distL="0" distR="0">
             <wp:extent cx="6114415" cy="6376670"/>
             <wp:effectExtent l="0" t="0" r="635" b="5080"/>
-            <wp:docPr id="4" name="Immagine 4"/>
+            <wp:docPr id="1" name="Immagine 1"/>
             <wp:cNvGraphicFramePr>
               <a:graphicFrameLocks xmlns:a="http://schemas.openxmlformats.org/drawingml/2006/main" noChangeAspect="1"/>
             </wp:cNvGraphicFramePr>
@@ -797,6 +803,36 @@
           </w:tcPr>
           <w:p>
             <w:r>
+              <w:t>id</w:t>
+            </w:r>
+          </w:p>
+        </w:tc>
+        <w:tc>
+          <w:tcPr>
+            <w:tcW w:w="4814" w:type="dxa"/>
+          </w:tcPr>
+          <w:p>
+            <w:r>
+              <w:t xml:space="preserve">Intero, </w:t>
+            </w:r>
+            <w:proofErr w:type="spellStart"/>
+            <w:r>
+              <w:t>unique</w:t>
+            </w:r>
+            <w:proofErr w:type="spellEnd"/>
+            <w:r>
+              <w:t>, Chiave primaria</w:t>
+            </w:r>
+          </w:p>
+        </w:tc>
+      </w:tr>
+      <w:tr>
+        <w:tc>
+          <w:tcPr>
+            <w:tcW w:w="4814" w:type="dxa"/>
+          </w:tcPr>
+          <w:p>
+            <w:r>
               <w:t>Nome</w:t>
             </w:r>
           </w:p>
@@ -813,11 +849,6 @@
               <w:t>,</w:t>
             </w:r>
           </w:p>
-          <w:p>
-            <w:r>
-              <w:t>Chiave primaria</w:t>
-            </w:r>
-          </w:p>
         </w:tc>
       </w:tr>
       <w:tr>
@@ -838,11 +869,6 @@
           <w:p>
             <w:r>
               <w:t>Lunghezza massima: 30 caratteri,</w:t>
-            </w:r>
-          </w:p>
-          <w:p>
-            <w:r>
-              <w:t>chiave primaria</w:t>
             </w:r>
           </w:p>
         </w:tc>
@@ -1306,52 +1332,26 @@
           </w:tcPr>
           <w:p>
             <w:r>
-              <w:t>Nome (chiave primaria di Personaggio)</w:t>
-            </w:r>
-          </w:p>
-        </w:tc>
-        <w:tc>
-          <w:tcPr>
-            <w:tcW w:w="4814" w:type="dxa"/>
-          </w:tcPr>
-          <w:p>
-            <w:r>
-              <w:t>Lunghezza massima: 30 caratteri,</w:t>
-            </w:r>
-          </w:p>
-          <w:p>
-            <w:r>
-              <w:t>Chiave esterna</w:t>
-            </w:r>
-            <w:r>
-              <w:t xml:space="preserve"> </w:t>
-            </w:r>
-          </w:p>
-        </w:tc>
-      </w:tr>
-      <w:tr>
-        <w:tc>
-          <w:tcPr>
-            <w:tcW w:w="4814" w:type="dxa"/>
-          </w:tcPr>
-          <w:p>
-            <w:r>
-              <w:t>Cognome (chiave primaria di Personaggio)</w:t>
-            </w:r>
-          </w:p>
-        </w:tc>
-        <w:tc>
-          <w:tcPr>
-            <w:tcW w:w="4814" w:type="dxa"/>
-          </w:tcPr>
-          <w:p>
-            <w:r>
-              <w:t>Lunghezza massima: 30 caratteri,</w:t>
-            </w:r>
-          </w:p>
-          <w:p>
-            <w:r>
-              <w:t>Chiave esterna</w:t>
+              <w:t>I</w:t>
+            </w:r>
+            <w:r>
+              <w:t>d</w:t>
+            </w:r>
+            <w:r>
+              <w:t xml:space="preserve"> (Chiave primaria di Personaggio)</w:t>
+            </w:r>
+          </w:p>
+        </w:tc>
+        <w:tc>
+          <w:tcPr>
+            <w:tcW w:w="4814" w:type="dxa"/>
+          </w:tcPr>
+          <w:p>
+            <w:r>
+              <w:t xml:space="preserve">Intero, Chiave </w:t>
+            </w:r>
+            <w:r>
+              <w:t>esterna</w:t>
             </w:r>
           </w:p>
         </w:tc>
@@ -1647,6 +1647,7 @@
           <w:p>
             <w:proofErr w:type="spellStart"/>
             <w:r>
+              <w:lastRenderedPageBreak/>
               <w:t>Nom</w:t>
             </w:r>
             <w:r>
@@ -1753,49 +1754,58 @@
           </w:tcPr>
           <w:p>
             <w:r>
-              <w:t>Nome (chiave primaria di Personaggio)</w:t>
-            </w:r>
-          </w:p>
-        </w:tc>
-        <w:tc>
-          <w:tcPr>
-            <w:tcW w:w="4814" w:type="dxa"/>
-          </w:tcPr>
-          <w:p>
-            <w:r>
-              <w:t>Lunghezza massima: 30 caratteri,</w:t>
-            </w:r>
-          </w:p>
-          <w:p>
-            <w:r>
-              <w:t xml:space="preserve">Chiave esterna </w:t>
-            </w:r>
-          </w:p>
-        </w:tc>
-      </w:tr>
-      <w:tr>
-        <w:tc>
-          <w:tcPr>
-            <w:tcW w:w="4814" w:type="dxa"/>
-          </w:tcPr>
-          <w:p>
-            <w:r>
-              <w:t>Cognome (chiave primaria di Personaggio)</w:t>
-            </w:r>
-          </w:p>
-        </w:tc>
-        <w:tc>
-          <w:tcPr>
-            <w:tcW w:w="4814" w:type="dxa"/>
-          </w:tcPr>
-          <w:p>
-            <w:r>
-              <w:t>Lunghezza massima: 30 caratteri,</w:t>
-            </w:r>
-          </w:p>
-          <w:p>
-            <w:r>
-              <w:t>Chiave esterna</w:t>
+              <w:t>Quantità</w:t>
+            </w:r>
+          </w:p>
+        </w:tc>
+        <w:tc>
+          <w:tcPr>
+            <w:tcW w:w="4814" w:type="dxa"/>
+          </w:tcPr>
+          <w:p>
+            <w:proofErr w:type="spellStart"/>
+            <w:r>
+              <w:t>Not</w:t>
+            </w:r>
+            <w:proofErr w:type="spellEnd"/>
+            <w:r>
+              <w:t xml:space="preserve"> </w:t>
+            </w:r>
+            <w:proofErr w:type="spellStart"/>
+            <w:r>
+              <w:t>null</w:t>
+            </w:r>
+            <w:proofErr w:type="spellEnd"/>
+          </w:p>
+        </w:tc>
+      </w:tr>
+      <w:tr>
+        <w:tc>
+          <w:tcPr>
+            <w:tcW w:w="4814" w:type="dxa"/>
+          </w:tcPr>
+          <w:p>
+            <w:r>
+              <w:t>I</w:t>
+            </w:r>
+            <w:r>
+              <w:t>d</w:t>
+            </w:r>
+            <w:r>
+              <w:t xml:space="preserve"> (Chiave primaria di Personaggio)</w:t>
+            </w:r>
+          </w:p>
+        </w:tc>
+        <w:tc>
+          <w:tcPr>
+            <w:tcW w:w="4814" w:type="dxa"/>
+          </w:tcPr>
+          <w:p>
+            <w:r>
+              <w:t xml:space="preserve">Intero, Chiave </w:t>
+            </w:r>
+            <w:r>
+              <w:t>esterna</w:t>
             </w:r>
           </w:p>
         </w:tc>
@@ -2131,184 +2141,6 @@
           </w:p>
           <w:p>
             <w:r>
-              <w:t xml:space="preserve">Chiave </w:t>
-            </w:r>
-            <w:r>
-              <w:t>esterna</w:t>
-            </w:r>
-          </w:p>
-        </w:tc>
-      </w:tr>
-    </w:tbl>
-    <w:p>
-      <w:bookmarkStart w:id="0" w:name="_GoBack"/>
-      <w:bookmarkEnd w:id="0"/>
-    </w:p>
-    <w:p/>
-    <w:tbl>
-      <w:tblPr>
-        <w:tblStyle w:val="Grigliatabella"/>
-        <w:tblW w:w="0" w:type="auto"/>
-        <w:tblLook w:val="04A0" w:firstRow="1" w:lastRow="0" w:firstColumn="1" w:lastColumn="0" w:noHBand="0" w:noVBand="1"/>
-      </w:tblPr>
-      <w:tblGrid>
-        <w:gridCol w:w="4814"/>
-        <w:gridCol w:w="4814"/>
-      </w:tblGrid>
-      <w:tr>
-        <w:tc>
-          <w:tcPr>
-            <w:tcW w:w="9628" w:type="dxa"/>
-            <w:gridSpan w:val="2"/>
-          </w:tcPr>
-          <w:p>
-            <w:r>
-              <w:t xml:space="preserve">Abilità </w:t>
-            </w:r>
-          </w:p>
-        </w:tc>
-      </w:tr>
-      <w:tr>
-        <w:tc>
-          <w:tcPr>
-            <w:tcW w:w="4814" w:type="dxa"/>
-          </w:tcPr>
-          <w:p>
-            <w:pPr>
-              <w:rPr>
-                <w:b/>
-              </w:rPr>
-            </w:pPr>
-            <w:r>
-              <w:rPr>
-                <w:b/>
-              </w:rPr>
-              <w:t>Campo</w:t>
-            </w:r>
-          </w:p>
-        </w:tc>
-        <w:tc>
-          <w:tcPr>
-            <w:tcW w:w="4814" w:type="dxa"/>
-          </w:tcPr>
-          <w:p>
-            <w:pPr>
-              <w:rPr>
-                <w:b/>
-              </w:rPr>
-            </w:pPr>
-            <w:r>
-              <w:rPr>
-                <w:b/>
-              </w:rPr>
-              <w:t>Vincoli</w:t>
-            </w:r>
-          </w:p>
-        </w:tc>
-      </w:tr>
-      <w:tr>
-        <w:tc>
-          <w:tcPr>
-            <w:tcW w:w="4814" w:type="dxa"/>
-          </w:tcPr>
-          <w:p>
-            <w:r>
-              <w:t xml:space="preserve">Identificativo </w:t>
-            </w:r>
-          </w:p>
-        </w:tc>
-        <w:tc>
-          <w:tcPr>
-            <w:tcW w:w="4814" w:type="dxa"/>
-          </w:tcPr>
-          <w:p>
-            <w:r>
-              <w:t xml:space="preserve">Lunghezza massima: 15 caratteri, </w:t>
-            </w:r>
-            <w:proofErr w:type="spellStart"/>
-            <w:r>
-              <w:t>unique</w:t>
-            </w:r>
-            <w:proofErr w:type="spellEnd"/>
-          </w:p>
-          <w:p>
-            <w:r>
-              <w:t>Chiave primaria</w:t>
-            </w:r>
-          </w:p>
-        </w:tc>
-      </w:tr>
-      <w:tr>
-        <w:tc>
-          <w:tcPr>
-            <w:tcW w:w="4814" w:type="dxa"/>
-          </w:tcPr>
-          <w:p>
-            <w:r>
-              <w:t>Valore</w:t>
-            </w:r>
-          </w:p>
-        </w:tc>
-        <w:tc>
-          <w:tcPr>
-            <w:tcW w:w="4814" w:type="dxa"/>
-          </w:tcPr>
-          <w:p>
-            <w:r>
-              <w:t>Intero</w:t>
-            </w:r>
-          </w:p>
-        </w:tc>
-      </w:tr>
-      <w:tr>
-        <w:tc>
-          <w:tcPr>
-            <w:tcW w:w="4814" w:type="dxa"/>
-          </w:tcPr>
-          <w:p>
-            <w:r>
-              <w:t>Nome (chiave primaria di Personaggio)</w:t>
-            </w:r>
-          </w:p>
-        </w:tc>
-        <w:tc>
-          <w:tcPr>
-            <w:tcW w:w="4814" w:type="dxa"/>
-          </w:tcPr>
-          <w:p>
-            <w:r>
-              <w:t>Lunghezza massima: 30 caratteri,</w:t>
-            </w:r>
-          </w:p>
-          <w:p>
-            <w:r>
-              <w:t xml:space="preserve">Chiave esterna </w:t>
-            </w:r>
-          </w:p>
-        </w:tc>
-      </w:tr>
-      <w:tr>
-        <w:tc>
-          <w:tcPr>
-            <w:tcW w:w="4814" w:type="dxa"/>
-          </w:tcPr>
-          <w:p>
-            <w:r>
-              <w:t>Cognome (chiave primaria di Personaggio)</w:t>
-            </w:r>
-          </w:p>
-        </w:tc>
-        <w:tc>
-          <w:tcPr>
-            <w:tcW w:w="4814" w:type="dxa"/>
-          </w:tcPr>
-          <w:p>
-            <w:r>
-              <w:t>Lunghezza massima: 30 caratteri,</w:t>
-            </w:r>
-          </w:p>
-          <w:p>
-            <w:r>
               <w:t>Chiave esterna</w:t>
             </w:r>
           </w:p>
@@ -2335,6 +2167,159 @@
           </w:tcPr>
           <w:p>
             <w:r>
+              <w:t xml:space="preserve">Abilità </w:t>
+            </w:r>
+          </w:p>
+        </w:tc>
+      </w:tr>
+      <w:tr>
+        <w:tc>
+          <w:tcPr>
+            <w:tcW w:w="4814" w:type="dxa"/>
+          </w:tcPr>
+          <w:p>
+            <w:pPr>
+              <w:rPr>
+                <w:b/>
+              </w:rPr>
+            </w:pPr>
+            <w:r>
+              <w:rPr>
+                <w:b/>
+              </w:rPr>
+              <w:t>Campo</w:t>
+            </w:r>
+          </w:p>
+        </w:tc>
+        <w:tc>
+          <w:tcPr>
+            <w:tcW w:w="4814" w:type="dxa"/>
+          </w:tcPr>
+          <w:p>
+            <w:pPr>
+              <w:rPr>
+                <w:b/>
+              </w:rPr>
+            </w:pPr>
+            <w:r>
+              <w:rPr>
+                <w:b/>
+              </w:rPr>
+              <w:t>Vincoli</w:t>
+            </w:r>
+          </w:p>
+        </w:tc>
+      </w:tr>
+      <w:tr>
+        <w:tc>
+          <w:tcPr>
+            <w:tcW w:w="4814" w:type="dxa"/>
+          </w:tcPr>
+          <w:p>
+            <w:r>
+              <w:t xml:space="preserve">Identificativo </w:t>
+            </w:r>
+          </w:p>
+        </w:tc>
+        <w:tc>
+          <w:tcPr>
+            <w:tcW w:w="4814" w:type="dxa"/>
+          </w:tcPr>
+          <w:p>
+            <w:r>
+              <w:t xml:space="preserve">Lunghezza massima: 15 caratteri, </w:t>
+            </w:r>
+            <w:proofErr w:type="spellStart"/>
+            <w:r>
+              <w:t>unique</w:t>
+            </w:r>
+            <w:proofErr w:type="spellEnd"/>
+          </w:p>
+          <w:p>
+            <w:r>
+              <w:t>Chiave primaria</w:t>
+            </w:r>
+          </w:p>
+        </w:tc>
+      </w:tr>
+      <w:tr>
+        <w:tc>
+          <w:tcPr>
+            <w:tcW w:w="4814" w:type="dxa"/>
+          </w:tcPr>
+          <w:p>
+            <w:r>
+              <w:t>Valore</w:t>
+            </w:r>
+          </w:p>
+        </w:tc>
+        <w:tc>
+          <w:tcPr>
+            <w:tcW w:w="4814" w:type="dxa"/>
+          </w:tcPr>
+          <w:p>
+            <w:r>
+              <w:t>Intero</w:t>
+            </w:r>
+          </w:p>
+        </w:tc>
+      </w:tr>
+      <w:tr>
+        <w:tc>
+          <w:tcPr>
+            <w:tcW w:w="4814" w:type="dxa"/>
+          </w:tcPr>
+          <w:p>
+            <w:r>
+              <w:t>Id (chiave primaria di Personaggio)</w:t>
+            </w:r>
+          </w:p>
+        </w:tc>
+        <w:tc>
+          <w:tcPr>
+            <w:tcW w:w="4814" w:type="dxa"/>
+          </w:tcPr>
+          <w:p>
+            <w:r>
+              <w:t xml:space="preserve">Intero, </w:t>
+            </w:r>
+            <w:proofErr w:type="spellStart"/>
+            <w:r>
+              <w:t>unique</w:t>
+            </w:r>
+            <w:proofErr w:type="spellEnd"/>
+            <w:r>
+              <w:t xml:space="preserve">, Chiave </w:t>
+            </w:r>
+            <w:r>
+              <w:t>esterna</w:t>
+            </w:r>
+            <w:bookmarkStart w:id="0" w:name="_GoBack"/>
+            <w:bookmarkEnd w:id="0"/>
+          </w:p>
+        </w:tc>
+      </w:tr>
+    </w:tbl>
+    <w:p/>
+    <w:p/>
+    <w:tbl>
+      <w:tblPr>
+        <w:tblStyle w:val="Grigliatabella"/>
+        <w:tblW w:w="0" w:type="auto"/>
+        <w:tblLook w:val="04A0" w:firstRow="1" w:lastRow="0" w:firstColumn="1" w:lastColumn="0" w:noHBand="0" w:noVBand="1"/>
+      </w:tblPr>
+      <w:tblGrid>
+        <w:gridCol w:w="4814"/>
+        <w:gridCol w:w="4814"/>
+      </w:tblGrid>
+      <w:tr>
+        <w:tc>
+          <w:tcPr>
+            <w:tcW w:w="9628" w:type="dxa"/>
+            <w:gridSpan w:val="2"/>
+          </w:tcPr>
+          <w:p>
+            <w:r>
               <w:t xml:space="preserve">Realizza (relazione tra </w:t>
             </w:r>
             <w:proofErr w:type="spellStart"/>
@@ -2465,6 +2450,8 @@
         </w:tc>
       </w:tr>
     </w:tbl>
+    <w:p/>
+    <w:p/>
     <w:p/>
     <w:p/>
     <w:p/>
@@ -2486,7 +2473,6 @@
           </w:tcPr>
           <w:p>
             <w:r>
-              <w:lastRenderedPageBreak/>
               <w:t xml:space="preserve">Crea (relazione tra </w:t>
             </w:r>
             <w:proofErr w:type="spellStart"/>
@@ -3834,7 +3820,7 @@
 </file>
 
 <file path=customXml/itemProps1.xml><?xml version="1.0" encoding="utf-8"?>
-<ds:datastoreItem xmlns:ds="http://schemas.openxmlformats.org/officeDocument/2006/customXml" ds:itemID="{DF4F970F-EB0D-4FBF-8079-45B44BEFA7AA}">
+<ds:datastoreItem xmlns:ds="http://schemas.openxmlformats.org/officeDocument/2006/customXml" ds:itemID="{FF5F20D2-6B53-47A2-980D-89267146A15A}">
   <ds:schemaRefs>
     <ds:schemaRef ds:uri="http://schemas.openxmlformats.org/officeDocument/2006/bibliography"/>
   </ds:schemaRefs>

</xml_diff>

<commit_message>
ER && SDD - GestioneDatiPersistenti
Aggiornata tabella Personaggio e propagati i cambiamenti
</commit_message>
<xml_diff>
--- a/InternalWorkProduct/SDD - Gestione dei dati persisteni.docx
+++ b/InternalWorkProduct/SDD - Gestione dei dati persisteni.docx
@@ -393,9 +393,9 @@
         <w:lastRenderedPageBreak/>
         <w:drawing>
           <wp:inline distT="0" distB="0" distL="0" distR="0">
-            <wp:extent cx="6114415" cy="6376670"/>
-            <wp:effectExtent l="0" t="0" r="635" b="5080"/>
-            <wp:docPr id="4" name="Immagine 4"/>
+            <wp:extent cx="6114415" cy="5254625"/>
+            <wp:effectExtent l="0" t="0" r="635" b="3175"/>
+            <wp:docPr id="1" name="Immagine 1"/>
             <wp:cNvGraphicFramePr>
               <a:graphicFrameLocks xmlns:a="http://schemas.openxmlformats.org/drawingml/2006/main" noChangeAspect="1"/>
             </wp:cNvGraphicFramePr>
@@ -424,7 +424,7 @@
                   <pic:spPr bwMode="auto">
                     <a:xfrm>
                       <a:off x="0" y="0"/>
-                      <a:ext cx="6114415" cy="6376670"/>
+                      <a:ext cx="6114415" cy="5254625"/>
                     </a:xfrm>
                     <a:prstGeom prst="rect">
                       <a:avLst/>
@@ -440,6 +440,8 @@
           </wp:inline>
         </w:drawing>
       </w:r>
+      <w:bookmarkStart w:id="0" w:name="_GoBack"/>
+      <w:bookmarkEnd w:id="0"/>
     </w:p>
     <w:p/>
     <w:p>
@@ -984,20 +986,26 @@
           </w:tcPr>
           <w:p>
             <w:r>
-              <w:t>Caratteristiche</w:t>
-            </w:r>
-          </w:p>
-        </w:tc>
-        <w:tc>
-          <w:tcPr>
-            <w:tcW w:w="4814" w:type="dxa"/>
-          </w:tcPr>
-          <w:p>
-            <w:r>
-              <w:t>Intero compreso tra 0 e 10</w:t>
-            </w:r>
-            <w:r>
-              <w:t xml:space="preserve">, </w:t>
+              <w:t>Intuit</w:t>
+            </w:r>
+            <w:r>
+              <w:t>o</w:t>
+            </w:r>
+            <w:r>
+              <w:t xml:space="preserve"> </w:t>
+            </w:r>
+          </w:p>
+        </w:tc>
+        <w:tc>
+          <w:tcPr>
+            <w:tcW w:w="4814" w:type="dxa"/>
+          </w:tcPr>
+          <w:p>
+            <w:r>
+              <w:t>Intero</w:t>
+            </w:r>
+            <w:r>
+              <w:t xml:space="preserve"> </w:t>
             </w:r>
             <w:proofErr w:type="spellStart"/>
             <w:r>
@@ -1022,15 +1030,481 @@
           </w:tcPr>
           <w:p>
             <w:r>
-              <w:t>Abilità</w:t>
-            </w:r>
-          </w:p>
-        </w:tc>
-        <w:tc>
-          <w:tcPr>
-            <w:tcW w:w="4814" w:type="dxa"/>
-          </w:tcPr>
-          <w:p>
+              <w:t>Aspetto</w:t>
+            </w:r>
+          </w:p>
+        </w:tc>
+        <w:tc>
+          <w:tcPr>
+            <w:tcW w:w="4814" w:type="dxa"/>
+          </w:tcPr>
+          <w:p>
+            <w:r>
+              <w:t xml:space="preserve">Intero </w:t>
+            </w:r>
+            <w:proofErr w:type="spellStart"/>
+            <w:r>
+              <w:t>not</w:t>
+            </w:r>
+            <w:proofErr w:type="spellEnd"/>
+            <w:r>
+              <w:t xml:space="preserve"> </w:t>
+            </w:r>
+            <w:proofErr w:type="spellStart"/>
+            <w:r>
+              <w:t>null</w:t>
+            </w:r>
+            <w:proofErr w:type="spellEnd"/>
+          </w:p>
+        </w:tc>
+      </w:tr>
+      <w:tr>
+        <w:tc>
+          <w:tcPr>
+            <w:tcW w:w="4814" w:type="dxa"/>
+          </w:tcPr>
+          <w:p>
+            <w:r>
+              <w:t>Coordinazione</w:t>
+            </w:r>
+          </w:p>
+        </w:tc>
+        <w:tc>
+          <w:tcPr>
+            <w:tcW w:w="4814" w:type="dxa"/>
+          </w:tcPr>
+          <w:p>
+            <w:r>
+              <w:t xml:space="preserve">Intero </w:t>
+            </w:r>
+            <w:proofErr w:type="spellStart"/>
+            <w:r>
+              <w:t>not</w:t>
+            </w:r>
+            <w:proofErr w:type="spellEnd"/>
+            <w:r>
+              <w:t xml:space="preserve"> </w:t>
+            </w:r>
+            <w:proofErr w:type="spellStart"/>
+            <w:r>
+              <w:t>null</w:t>
+            </w:r>
+            <w:proofErr w:type="spellEnd"/>
+          </w:p>
+        </w:tc>
+      </w:tr>
+      <w:tr>
+        <w:tc>
+          <w:tcPr>
+            <w:tcW w:w="4814" w:type="dxa"/>
+          </w:tcPr>
+          <w:p>
+            <w:proofErr w:type="spellStart"/>
+            <w:r>
+              <w:t>AffinitàOcculta</w:t>
+            </w:r>
+            <w:proofErr w:type="spellEnd"/>
+          </w:p>
+        </w:tc>
+        <w:tc>
+          <w:tcPr>
+            <w:tcW w:w="4814" w:type="dxa"/>
+          </w:tcPr>
+          <w:p>
+            <w:r>
+              <w:t xml:space="preserve">Intero </w:t>
+            </w:r>
+            <w:proofErr w:type="spellStart"/>
+            <w:r>
+              <w:t>not</w:t>
+            </w:r>
+            <w:proofErr w:type="spellEnd"/>
+            <w:r>
+              <w:t xml:space="preserve"> </w:t>
+            </w:r>
+            <w:proofErr w:type="spellStart"/>
+            <w:r>
+              <w:t>null</w:t>
+            </w:r>
+            <w:proofErr w:type="spellEnd"/>
+          </w:p>
+        </w:tc>
+      </w:tr>
+      <w:tr>
+        <w:tc>
+          <w:tcPr>
+            <w:tcW w:w="4814" w:type="dxa"/>
+          </w:tcPr>
+          <w:p>
+            <w:r>
+              <w:t>Memoria</w:t>
+            </w:r>
+          </w:p>
+        </w:tc>
+        <w:tc>
+          <w:tcPr>
+            <w:tcW w:w="4814" w:type="dxa"/>
+          </w:tcPr>
+          <w:p>
+            <w:r>
+              <w:t xml:space="preserve">Intero </w:t>
+            </w:r>
+            <w:proofErr w:type="spellStart"/>
+            <w:r>
+              <w:t>not</w:t>
+            </w:r>
+            <w:proofErr w:type="spellEnd"/>
+            <w:r>
+              <w:t xml:space="preserve"> </w:t>
+            </w:r>
+            <w:proofErr w:type="spellStart"/>
+            <w:r>
+              <w:t>null</w:t>
+            </w:r>
+            <w:proofErr w:type="spellEnd"/>
+          </w:p>
+        </w:tc>
+      </w:tr>
+      <w:tr>
+        <w:tc>
+          <w:tcPr>
+            <w:tcW w:w="4814" w:type="dxa"/>
+          </w:tcPr>
+          <w:p>
+            <w:r>
+              <w:t>Comando</w:t>
+            </w:r>
+          </w:p>
+        </w:tc>
+        <w:tc>
+          <w:tcPr>
+            <w:tcW w:w="4814" w:type="dxa"/>
+          </w:tcPr>
+          <w:p>
+            <w:r>
+              <w:t xml:space="preserve">Intero </w:t>
+            </w:r>
+            <w:proofErr w:type="spellStart"/>
+            <w:r>
+              <w:t>not</w:t>
+            </w:r>
+            <w:proofErr w:type="spellEnd"/>
+            <w:r>
+              <w:t xml:space="preserve"> </w:t>
+            </w:r>
+            <w:proofErr w:type="spellStart"/>
+            <w:r>
+              <w:t>null</w:t>
+            </w:r>
+            <w:proofErr w:type="spellEnd"/>
+          </w:p>
+        </w:tc>
+      </w:tr>
+      <w:tr>
+        <w:tc>
+          <w:tcPr>
+            <w:tcW w:w="4814" w:type="dxa"/>
+          </w:tcPr>
+          <w:p>
+            <w:proofErr w:type="spellStart"/>
+            <w:r>
+              <w:t>DestrezzaManuale</w:t>
+            </w:r>
+            <w:proofErr w:type="spellEnd"/>
+          </w:p>
+        </w:tc>
+        <w:tc>
+          <w:tcPr>
+            <w:tcW w:w="4814" w:type="dxa"/>
+          </w:tcPr>
+          <w:p>
+            <w:r>
+              <w:t xml:space="preserve">Intero </w:t>
+            </w:r>
+            <w:proofErr w:type="spellStart"/>
+            <w:r>
+              <w:t>not</w:t>
+            </w:r>
+            <w:proofErr w:type="spellEnd"/>
+            <w:r>
+              <w:t xml:space="preserve"> </w:t>
+            </w:r>
+            <w:proofErr w:type="spellStart"/>
+            <w:r>
+              <w:t>null</w:t>
+            </w:r>
+            <w:proofErr w:type="spellEnd"/>
+          </w:p>
+        </w:tc>
+      </w:tr>
+      <w:tr>
+        <w:tc>
+          <w:tcPr>
+            <w:tcW w:w="4814" w:type="dxa"/>
+          </w:tcPr>
+          <w:p>
+            <w:r>
+              <w:t>Percezione</w:t>
+            </w:r>
+          </w:p>
+        </w:tc>
+        <w:tc>
+          <w:tcPr>
+            <w:tcW w:w="4814" w:type="dxa"/>
+          </w:tcPr>
+          <w:p>
+            <w:r>
+              <w:t xml:space="preserve">Intero </w:t>
+            </w:r>
+            <w:proofErr w:type="spellStart"/>
+            <w:r>
+              <w:t>not</w:t>
+            </w:r>
+            <w:proofErr w:type="spellEnd"/>
+            <w:r>
+              <w:t xml:space="preserve"> </w:t>
+            </w:r>
+            <w:proofErr w:type="spellStart"/>
+            <w:r>
+              <w:t>null</w:t>
+            </w:r>
+            <w:proofErr w:type="spellEnd"/>
+          </w:p>
+        </w:tc>
+      </w:tr>
+      <w:tr>
+        <w:tc>
+          <w:tcPr>
+            <w:tcW w:w="4814" w:type="dxa"/>
+          </w:tcPr>
+          <w:p>
+            <w:r>
+              <w:t>Creatività</w:t>
+            </w:r>
+          </w:p>
+        </w:tc>
+        <w:tc>
+          <w:tcPr>
+            <w:tcW w:w="4814" w:type="dxa"/>
+          </w:tcPr>
+          <w:p>
+            <w:r>
+              <w:t xml:space="preserve">Intero </w:t>
+            </w:r>
+            <w:proofErr w:type="spellStart"/>
+            <w:r>
+              <w:t>not</w:t>
+            </w:r>
+            <w:proofErr w:type="spellEnd"/>
+            <w:r>
+              <w:t xml:space="preserve"> </w:t>
+            </w:r>
+            <w:proofErr w:type="spellStart"/>
+            <w:r>
+              <w:t>null</w:t>
+            </w:r>
+            <w:proofErr w:type="spellEnd"/>
+          </w:p>
+        </w:tc>
+      </w:tr>
+      <w:tr>
+        <w:tc>
+          <w:tcPr>
+            <w:tcW w:w="4814" w:type="dxa"/>
+          </w:tcPr>
+          <w:p>
+            <w:proofErr w:type="spellStart"/>
+            <w:r>
+              <w:t>ForzaFisica</w:t>
+            </w:r>
+            <w:proofErr w:type="spellEnd"/>
+          </w:p>
+        </w:tc>
+        <w:tc>
+          <w:tcPr>
+            <w:tcW w:w="4814" w:type="dxa"/>
+          </w:tcPr>
+          <w:p>
+            <w:r>
+              <w:t xml:space="preserve">Intero </w:t>
+            </w:r>
+            <w:proofErr w:type="spellStart"/>
+            <w:r>
+              <w:t>not</w:t>
+            </w:r>
+            <w:proofErr w:type="spellEnd"/>
+            <w:r>
+              <w:t xml:space="preserve"> </w:t>
+            </w:r>
+            <w:proofErr w:type="spellStart"/>
+            <w:r>
+              <w:t>null</w:t>
+            </w:r>
+            <w:proofErr w:type="spellEnd"/>
+          </w:p>
+        </w:tc>
+      </w:tr>
+      <w:tr>
+        <w:tc>
+          <w:tcPr>
+            <w:tcW w:w="4814" w:type="dxa"/>
+          </w:tcPr>
+          <w:p>
+            <w:proofErr w:type="spellStart"/>
+            <w:r>
+              <w:t>EquilibrioMentale</w:t>
+            </w:r>
+            <w:proofErr w:type="spellEnd"/>
+          </w:p>
+        </w:tc>
+        <w:tc>
+          <w:tcPr>
+            <w:tcW w:w="4814" w:type="dxa"/>
+          </w:tcPr>
+          <w:p>
+            <w:r>
+              <w:t xml:space="preserve">Intero </w:t>
+            </w:r>
+            <w:proofErr w:type="spellStart"/>
+            <w:r>
+              <w:t>not</w:t>
+            </w:r>
+            <w:proofErr w:type="spellEnd"/>
+            <w:r>
+              <w:t xml:space="preserve"> </w:t>
+            </w:r>
+            <w:proofErr w:type="spellStart"/>
+            <w:r>
+              <w:t>null</w:t>
+            </w:r>
+            <w:proofErr w:type="spellEnd"/>
+          </w:p>
+        </w:tc>
+      </w:tr>
+      <w:tr>
+        <w:tc>
+          <w:tcPr>
+            <w:tcW w:w="4814" w:type="dxa"/>
+          </w:tcPr>
+          <w:p>
+            <w:r>
+              <w:t>Volontà</w:t>
+            </w:r>
+          </w:p>
+        </w:tc>
+        <w:tc>
+          <w:tcPr>
+            <w:tcW w:w="4814" w:type="dxa"/>
+          </w:tcPr>
+          <w:p>
+            <w:r>
+              <w:t xml:space="preserve">Intero </w:t>
+            </w:r>
+            <w:proofErr w:type="spellStart"/>
+            <w:r>
+              <w:t>not</w:t>
+            </w:r>
+            <w:proofErr w:type="spellEnd"/>
+            <w:r>
+              <w:t xml:space="preserve"> </w:t>
+            </w:r>
+            <w:proofErr w:type="spellStart"/>
+            <w:r>
+              <w:t>null</w:t>
+            </w:r>
+            <w:proofErr w:type="spellEnd"/>
+          </w:p>
+        </w:tc>
+      </w:tr>
+      <w:tr>
+        <w:tc>
+          <w:tcPr>
+            <w:tcW w:w="4814" w:type="dxa"/>
+          </w:tcPr>
+          <w:p>
+            <w:r>
+              <w:t>Socievolezza</w:t>
+            </w:r>
+          </w:p>
+        </w:tc>
+        <w:tc>
+          <w:tcPr>
+            <w:tcW w:w="4814" w:type="dxa"/>
+          </w:tcPr>
+          <w:p>
+            <w:r>
+              <w:t xml:space="preserve">Intero </w:t>
+            </w:r>
+            <w:proofErr w:type="spellStart"/>
+            <w:r>
+              <w:t>not</w:t>
+            </w:r>
+            <w:proofErr w:type="spellEnd"/>
+            <w:r>
+              <w:t xml:space="preserve"> </w:t>
+            </w:r>
+            <w:proofErr w:type="spellStart"/>
+            <w:r>
+              <w:t>null</w:t>
+            </w:r>
+            <w:proofErr w:type="spellEnd"/>
+          </w:p>
+        </w:tc>
+      </w:tr>
+      <w:tr>
+        <w:tc>
+          <w:tcPr>
+            <w:tcW w:w="4814" w:type="dxa"/>
+          </w:tcPr>
+          <w:p>
+            <w:r>
+              <w:t>Mira</w:t>
+            </w:r>
+          </w:p>
+        </w:tc>
+        <w:tc>
+          <w:tcPr>
+            <w:tcW w:w="4814" w:type="dxa"/>
+          </w:tcPr>
+          <w:p>
+            <w:r>
+              <w:t xml:space="preserve">Intero </w:t>
+            </w:r>
+            <w:proofErr w:type="spellStart"/>
+            <w:r>
+              <w:t>not</w:t>
+            </w:r>
+            <w:proofErr w:type="spellEnd"/>
+            <w:r>
+              <w:t xml:space="preserve"> </w:t>
+            </w:r>
+            <w:proofErr w:type="spellStart"/>
+            <w:r>
+              <w:t>null</w:t>
+            </w:r>
+            <w:proofErr w:type="spellEnd"/>
+          </w:p>
+        </w:tc>
+      </w:tr>
+      <w:tr>
+        <w:tc>
+          <w:tcPr>
+            <w:tcW w:w="4814" w:type="dxa"/>
+          </w:tcPr>
+          <w:p>
+            <w:r>
+              <w:t>Karma</w:t>
+            </w:r>
+          </w:p>
+        </w:tc>
+        <w:tc>
+          <w:tcPr>
+            <w:tcW w:w="4814" w:type="dxa"/>
+          </w:tcPr>
+          <w:p>
+            <w:r>
+              <w:t xml:space="preserve">Intero </w:t>
+            </w:r>
             <w:proofErr w:type="spellStart"/>
             <w:r>
               <w:t>not</w:t>
@@ -1368,6 +1842,7 @@
           </w:tcPr>
           <w:p>
             <w:r>
+              <w:lastRenderedPageBreak/>
               <w:t>Sessione</w:t>
             </w:r>
           </w:p>
@@ -1588,7 +2063,6 @@
           </w:tcPr>
           <w:p>
             <w:r>
-              <w:lastRenderedPageBreak/>
               <w:t>Keyword</w:t>
             </w:r>
           </w:p>
@@ -2371,6 +2845,7 @@
           </w:tcPr>
           <w:p>
             <w:r>
+              <w:lastRenderedPageBreak/>
               <w:t xml:space="preserve">Identificativo </w:t>
             </w:r>
           </w:p>
@@ -2472,7 +2947,6 @@
           </w:tcPr>
           <w:p>
             <w:r>
-              <w:lastRenderedPageBreak/>
               <w:t xml:space="preserve">Realizza (relazione tra </w:t>
             </w:r>
             <w:proofErr w:type="spellStart"/>
@@ -2604,10 +3078,7 @@
       </w:tr>
     </w:tbl>
     <w:p/>
-    <w:p>
-      <w:bookmarkStart w:id="0" w:name="_GoBack"/>
-      <w:bookmarkEnd w:id="0"/>
-    </w:p>
+    <w:p/>
     <w:p/>
     <w:tbl>
       <w:tblPr>
@@ -3975,7 +4446,7 @@
 </file>
 
 <file path=customXml/itemProps1.xml><?xml version="1.0" encoding="utf-8"?>
-<ds:datastoreItem xmlns:ds="http://schemas.openxmlformats.org/officeDocument/2006/customXml" ds:itemID="{403697BF-EDCE-41A0-8925-B60603D7BE92}">
+<ds:datastoreItem xmlns:ds="http://schemas.openxmlformats.org/officeDocument/2006/customXml" ds:itemID="{D4078A07-3837-4A48-9467-0B0F992DEE68}">
   <ds:schemaRefs>
     <ds:schemaRef ds:uri="http://schemas.openxmlformats.org/officeDocument/2006/bibliography"/>
   </ds:schemaRefs>

</xml_diff>

<commit_message>
Update ER && Sdd
Cambiate molteplicità di Personaggio --> Storia, modificata in Personaggio(molti) --> Storia(1) e propagate le modifiche nell'SDD
</commit_message>
<xml_diff>
--- a/InternalWorkProduct/SDD - Gestione dei dati persisteni.docx
+++ b/InternalWorkProduct/SDD - Gestione dei dati persisteni.docx
@@ -374,7 +374,7 @@
           <wp:inline distT="0" distB="0" distL="0" distR="0">
             <wp:extent cx="6114415" cy="5255895"/>
             <wp:effectExtent l="0" t="0" r="635" b="1905"/>
-            <wp:docPr id="5" name="Immagine 5"/>
+            <wp:docPr id="1" name="Immagine 1"/>
             <wp:cNvGraphicFramePr>
               <a:graphicFrameLocks xmlns:a="http://schemas.openxmlformats.org/drawingml/2006/main" noChangeAspect="1"/>
             </wp:cNvGraphicFramePr>
@@ -382,7 +382,7 @@
               <a:graphicData uri="http://schemas.openxmlformats.org/drawingml/2006/picture">
                 <pic:pic xmlns:pic="http://schemas.openxmlformats.org/drawingml/2006/picture">
                   <pic:nvPicPr>
-                    <pic:cNvPr id="0" name="Picture 2"/>
+                    <pic:cNvPr id="0" name="Picture 1"/>
                     <pic:cNvPicPr>
                       <a:picLocks noChangeAspect="1" noChangeArrowheads="1"/>
                     </pic:cNvPicPr>
@@ -704,6 +704,13 @@
         </w:tabs>
       </w:pPr>
     </w:p>
+    <w:p>
+      <w:pPr>
+        <w:tabs>
+          <w:tab w:val="left" w:pos="977"/>
+        </w:tabs>
+      </w:pPr>
+    </w:p>
     <w:tbl>
       <w:tblPr>
         <w:tblStyle w:val="Grigliatabella"/>
@@ -808,10 +815,7 @@
             <w:proofErr w:type="spellStart"/>
             <w:proofErr w:type="gramStart"/>
             <w:r>
-              <w:t>Intero,</w:t>
-            </w:r>
-            <w:r>
-              <w:t>not</w:t>
+              <w:t>Intero,not</w:t>
             </w:r>
             <w:proofErr w:type="spellEnd"/>
             <w:proofErr w:type="gramEnd"/>
@@ -836,13 +840,7 @@
               <w:t>Username</w:t>
             </w:r>
             <w:r>
-              <w:t xml:space="preserve"> (</w:t>
-            </w:r>
-            <w:r>
-              <w:t>Chiave primaria</w:t>
-            </w:r>
-            <w:r>
-              <w:t xml:space="preserve"> di </w:t>
+              <w:t xml:space="preserve"> (Chiave primaria di </w:t>
             </w:r>
             <w:proofErr w:type="spellStart"/>
             <w:r>
@@ -1148,13 +1146,7 @@
           </w:tcPr>
           <w:p>
             <w:r>
-              <w:t xml:space="preserve">Lunghezza massima: </w:t>
-            </w:r>
-            <w:r>
-              <w:t xml:space="preserve">100 </w:t>
-            </w:r>
-            <w:r>
-              <w:t xml:space="preserve">caratteri </w:t>
+              <w:t xml:space="preserve">Lunghezza massima: 100 caratteri </w:t>
             </w:r>
           </w:p>
         </w:tc>
@@ -1215,10 +1207,7 @@
           <w:p>
             <w:proofErr w:type="spellStart"/>
             <w:r>
-              <w:t>Valore_</w:t>
-            </w:r>
-            <w:r>
-              <w:t>Quadri</w:t>
+              <w:t>Valore_Quadri</w:t>
             </w:r>
             <w:proofErr w:type="spellEnd"/>
           </w:p>
@@ -1242,10 +1231,7 @@
           <w:p>
             <w:proofErr w:type="spellStart"/>
             <w:r>
-              <w:t>Valore_</w:t>
-            </w:r>
-            <w:r>
-              <w:t>Fiori</w:t>
+              <w:t>Valore_Fiori</w:t>
             </w:r>
             <w:proofErr w:type="spellEnd"/>
           </w:p>
@@ -1269,10 +1255,7 @@
           <w:p>
             <w:proofErr w:type="spellStart"/>
             <w:r>
-              <w:t>Valore_</w:t>
-            </w:r>
-            <w:r>
-              <w:t>Picche</w:t>
+              <w:t>Valore_Picche</w:t>
             </w:r>
             <w:proofErr w:type="spellEnd"/>
           </w:p>
@@ -2320,8 +2303,6 @@
             <w:r>
               <w:t>caratteri,</w:t>
             </w:r>
-            <w:bookmarkStart w:id="0" w:name="_GoBack"/>
-            <w:bookmarkEnd w:id="0"/>
             <w:r>
               <w:t>not</w:t>
             </w:r>
@@ -2334,6 +2315,28 @@
               <w:t>null</w:t>
             </w:r>
             <w:proofErr w:type="spellEnd"/>
+          </w:p>
+        </w:tc>
+      </w:tr>
+      <w:tr>
+        <w:tc>
+          <w:tcPr>
+            <w:tcW w:w="4814" w:type="dxa"/>
+          </w:tcPr>
+          <w:p>
+            <w:r>
+              <w:t>Ide (Chiave primaria di Storia)</w:t>
+            </w:r>
+          </w:p>
+        </w:tc>
+        <w:tc>
+          <w:tcPr>
+            <w:tcW w:w="4814" w:type="dxa"/>
+          </w:tcPr>
+          <w:p>
+            <w:r>
+              <w:t>Intero, chiave esterna</w:t>
+            </w:r>
           </w:p>
         </w:tc>
       </w:tr>
@@ -2420,6 +2423,28 @@
           </w:tcPr>
           <w:p>
             <w:r>
+              <w:t>Id</w:t>
+            </w:r>
+          </w:p>
+        </w:tc>
+        <w:tc>
+          <w:tcPr>
+            <w:tcW w:w="4814" w:type="dxa"/>
+          </w:tcPr>
+          <w:p>
+            <w:r>
+              <w:t>Intero, chiave primaria</w:t>
+            </w:r>
+          </w:p>
+        </w:tc>
+      </w:tr>
+      <w:tr>
+        <w:tc>
+          <w:tcPr>
+            <w:tcW w:w="4814" w:type="dxa"/>
+          </w:tcPr>
+          <w:p>
+            <w:r>
               <w:t>Titolo</w:t>
             </w:r>
           </w:p>
@@ -2548,33 +2573,16 @@
               <w:t>null</w:t>
             </w:r>
             <w:proofErr w:type="spellEnd"/>
-          </w:p>
-        </w:tc>
-      </w:tr>
-      <w:tr>
-        <w:tc>
-          <w:tcPr>
-            <w:tcW w:w="4814" w:type="dxa"/>
-          </w:tcPr>
-          <w:p>
-            <w:r>
-              <w:t>Id (Chiave primaria di Personaggio)</w:t>
-            </w:r>
-          </w:p>
-        </w:tc>
-        <w:tc>
-          <w:tcPr>
-            <w:tcW w:w="4814" w:type="dxa"/>
-          </w:tcPr>
-          <w:p>
-            <w:r>
-              <w:t>Intero, Chiave esterna</w:t>
-            </w:r>
           </w:p>
         </w:tc>
       </w:tr>
     </w:tbl>
     <w:p/>
+    <w:p>
+      <w:r>
+        <w:br w:type="page"/>
+      </w:r>
+    </w:p>
     <w:p/>
     <w:tbl>
       <w:tblPr>
@@ -2761,25 +2769,20 @@
           </w:tcPr>
           <w:p>
             <w:r>
-              <w:t>Titolo (chiave primaria di Storia)</w:t>
-            </w:r>
-          </w:p>
-        </w:tc>
-        <w:tc>
-          <w:tcPr>
-            <w:tcW w:w="4814" w:type="dxa"/>
-          </w:tcPr>
-          <w:p>
-            <w:r>
-              <w:t xml:space="preserve">Lunghezza massima: 50 caratteri, </w:t>
-            </w:r>
-            <w:proofErr w:type="spellStart"/>
-            <w:r>
-              <w:t>unique</w:t>
-            </w:r>
-            <w:proofErr w:type="spellEnd"/>
-          </w:p>
-          <w:p>
+              <w:t>Id</w:t>
+            </w:r>
+            <w:r>
+              <w:t xml:space="preserve"> (chiave primaria di Storia)</w:t>
+            </w:r>
+          </w:p>
+        </w:tc>
+        <w:tc>
+          <w:tcPr>
+            <w:tcW w:w="4814" w:type="dxa"/>
+          </w:tcPr>
+          <w:p>
+            <w:bookmarkStart w:id="0" w:name="_GoBack"/>
+            <w:bookmarkEnd w:id="0"/>
             <w:r>
               <w:t>Chiave primaria</w:t>
             </w:r>
@@ -2938,24 +2941,17 @@
           </w:tcPr>
           <w:p>
             <w:r>
-              <w:t>Titolo (chiave primaria di Storia)</w:t>
-            </w:r>
-          </w:p>
-        </w:tc>
-        <w:tc>
-          <w:tcPr>
-            <w:tcW w:w="4814" w:type="dxa"/>
-          </w:tcPr>
-          <w:p>
-            <w:r>
-              <w:t xml:space="preserve">Lunghezza massima: 50 caratteri, </w:t>
-            </w:r>
-            <w:proofErr w:type="spellStart"/>
-            <w:r>
-              <w:t>unique</w:t>
-            </w:r>
-            <w:proofErr w:type="spellEnd"/>
-          </w:p>
+              <w:t>Id</w:t>
+            </w:r>
+            <w:r>
+              <w:t xml:space="preserve"> (chiave primaria di Storia)</w:t>
+            </w:r>
+          </w:p>
+        </w:tc>
+        <w:tc>
+          <w:tcPr>
+            <w:tcW w:w="4814" w:type="dxa"/>
+          </w:tcPr>
           <w:p>
             <w:r>
               <w:t>Chiave esterna</w:t>
@@ -3596,6 +3592,7 @@
           </w:tcPr>
           <w:p>
             <w:r>
+              <w:lastRenderedPageBreak/>
               <w:t xml:space="preserve">Identificativo </w:t>
             </w:r>
           </w:p>
@@ -3798,7 +3795,7 @@
           </w:tcPr>
           <w:p>
             <w:r>
-              <w:t>Titolo</w:t>
+              <w:t>Id</w:t>
             </w:r>
             <w:r>
               <w:t xml:space="preserve"> (chiave primaria di Storia)</w:t>
@@ -3809,16 +3806,6 @@
           <w:tcPr>
             <w:tcW w:w="4814" w:type="dxa"/>
           </w:tcPr>
-          <w:p>
-            <w:r>
-              <w:t xml:space="preserve">Lunghezza massima: 50 caratteri, </w:t>
-            </w:r>
-            <w:proofErr w:type="spellStart"/>
-            <w:r>
-              <w:t>unique</w:t>
-            </w:r>
-            <w:proofErr w:type="spellEnd"/>
-          </w:p>
           <w:p>
             <w:r>
               <w:t>Chiave esterna</w:t>
@@ -4103,24 +4090,17 @@
           </w:tcPr>
           <w:p>
             <w:r>
-              <w:t>Titolo (chiave primaria di Storia)</w:t>
-            </w:r>
-          </w:p>
-        </w:tc>
-        <w:tc>
-          <w:tcPr>
-            <w:tcW w:w="4814" w:type="dxa"/>
-          </w:tcPr>
-          <w:p>
-            <w:r>
-              <w:t xml:space="preserve">Lunghezza massima: 50 caratteri, </w:t>
-            </w:r>
-            <w:proofErr w:type="spellStart"/>
-            <w:r>
-              <w:t>unique</w:t>
-            </w:r>
-            <w:proofErr w:type="spellEnd"/>
-          </w:p>
+              <w:t>Id</w:t>
+            </w:r>
+            <w:r>
+              <w:t xml:space="preserve"> (chiave primaria di Storia)</w:t>
+            </w:r>
+          </w:p>
+        </w:tc>
+        <w:tc>
+          <w:tcPr>
+            <w:tcW w:w="4814" w:type="dxa"/>
+          </w:tcPr>
           <w:p>
             <w:r>
               <w:t>Chiave esterna</w:t>
@@ -5196,7 +5176,7 @@
 </file>
 
 <file path=customXml/itemProps1.xml><?xml version="1.0" encoding="utf-8"?>
-<ds:datastoreItem xmlns:ds="http://schemas.openxmlformats.org/officeDocument/2006/customXml" ds:itemID="{F8343BEA-7822-4888-828A-E49B31ACB637}">
+<ds:datastoreItem xmlns:ds="http://schemas.openxmlformats.org/officeDocument/2006/customXml" ds:itemID="{AD95432C-6599-47E9-A84B-856C0C916527}">
   <ds:schemaRefs>
     <ds:schemaRef ds:uri="http://schemas.openxmlformats.org/officeDocument/2006/bibliography"/>
   </ds:schemaRefs>

</xml_diff>